<commit_message>
add: wifi & bt
</commit_message>
<xml_diff>
--- a/wifi_bt.docx
+++ b/wifi_bt.docx
@@ -684,7 +684,7 @@
     <w:p>
       <w:pPr>
         <w:rPr>
-          <w:rFonts w:ascii="Times New Roman" w:eastAsia="宋体" w:hAnsi="Times New Roman" w:cs="Times New Roman" w:hint="eastAsia"/>
+          <w:rFonts w:ascii="Times New Roman" w:eastAsia="宋体" w:hAnsi="Times New Roman" w:cs="Times New Roman"/>
           <w:bCs/>
           <w:color w:val="0D0D0D" w:themeColor="text1" w:themeTint="F2"/>
           <w:kern w:val="44"/>
@@ -1383,6 +1383,16 @@
     <w:p>
       <w:pPr>
         <w:rPr>
+          <w:rFonts w:ascii="Times New Roman" w:eastAsia="宋体" w:hAnsi="Times New Roman" w:cs="Times New Roman"/>
+          <w:bCs/>
+          <w:color w:val="0D0D0D" w:themeColor="text1" w:themeTint="F2"/>
+          <w:kern w:val="44"/>
+          <w:sz w:val="18"/>
+          <w:szCs w:val="18"/>
+        </w:rPr>
+      </w:pPr>
+      <w:r>
+        <w:rPr>
           <w:rFonts w:ascii="Times New Roman" w:eastAsia="宋体" w:hAnsi="Times New Roman" w:cs="Times New Roman" w:hint="eastAsia"/>
           <w:bCs/>
           <w:color w:val="0D0D0D" w:themeColor="text1" w:themeTint="F2"/>
@@ -1390,7 +1400,8 @@
           <w:sz w:val="18"/>
           <w:szCs w:val="18"/>
         </w:rPr>
-      </w:pPr>
+        <w:t>又分为两种情况，</w:t>
+      </w:r>
       <w:r>
         <w:rPr>
           <w:rFonts w:ascii="Times New Roman" w:eastAsia="宋体" w:hAnsi="Times New Roman" w:cs="Times New Roman" w:hint="eastAsia"/>
@@ -1400,7 +1411,52 @@
           <w:sz w:val="18"/>
           <w:szCs w:val="18"/>
         </w:rPr>
-        <w:t>又分为两种情况，</w:t>
+        <w:t>a</w:t>
+      </w:r>
+      <w:r>
+        <w:rPr>
+          <w:rFonts w:ascii="Times New Roman" w:eastAsia="宋体" w:hAnsi="Times New Roman" w:cs="Times New Roman"/>
+          <w:bCs/>
+          <w:color w:val="0D0D0D" w:themeColor="text1" w:themeTint="F2"/>
+          <w:kern w:val="44"/>
+          <w:sz w:val="18"/>
+          <w:szCs w:val="18"/>
+        </w:rPr>
+        <w:t>.</w:t>
+      </w:r>
+      <w:r>
+        <w:rPr>
+          <w:rFonts w:ascii="Times New Roman" w:eastAsia="宋体" w:hAnsi="Times New Roman" w:cs="Times New Roman"/>
+          <w:bCs/>
+          <w:color w:val="0D0D0D" w:themeColor="text1" w:themeTint="F2"/>
+          <w:kern w:val="44"/>
+          <w:sz w:val="18"/>
+          <w:szCs w:val="18"/>
+        </w:rPr>
+        <w:t>假设蓝牙正常使用完毕，</w:t>
+      </w:r>
+      <w:r>
+        <w:rPr>
+          <w:rFonts w:ascii="Times New Roman" w:eastAsia="宋体" w:hAnsi="Times New Roman" w:cs="Times New Roman"/>
+          <w:bCs/>
+          <w:color w:val="0D0D0D" w:themeColor="text1" w:themeTint="F2"/>
+          <w:kern w:val="44"/>
+          <w:sz w:val="18"/>
+          <w:szCs w:val="18"/>
+        </w:rPr>
+        <w:t>T</w:t>
+      </w:r>
+      <w:r>
+        <w:rPr>
+          <w:rFonts w:ascii="Times New Roman" w:eastAsia="宋体" w:hAnsi="Times New Roman" w:cs="Times New Roman"/>
+          <w:bCs/>
+          <w:color w:val="0D0D0D" w:themeColor="text1" w:themeTint="F2"/>
+          <w:kern w:val="44"/>
+          <w:sz w:val="18"/>
+          <w:szCs w:val="18"/>
+          <w:vertAlign w:val="subscript"/>
+        </w:rPr>
+        <w:t>b</w:t>
       </w:r>
       <w:r>
         <w:rPr>
@@ -1410,8 +1466,240 @@
           <w:kern w:val="44"/>
           <w:sz w:val="18"/>
           <w:szCs w:val="18"/>
-        </w:rPr>
-        <w:t>a</w:t>
+          <w:vertAlign w:val="subscript"/>
+        </w:rPr>
+        <w:t>t</w:t>
+      </w:r>
+      <w:r>
+        <w:rPr>
+          <w:rFonts w:ascii="Times New Roman" w:eastAsia="宋体" w:hAnsi="Times New Roman" w:cs="Times New Roman"/>
+          <w:bCs/>
+          <w:color w:val="0D0D0D" w:themeColor="text1" w:themeTint="F2"/>
+          <w:kern w:val="44"/>
+          <w:sz w:val="18"/>
+          <w:szCs w:val="18"/>
+        </w:rPr>
+        <w:t>时间后拉低</w:t>
+      </w:r>
+      <w:r>
+        <w:rPr>
+          <w:rFonts w:ascii="Times New Roman" w:eastAsia="宋体" w:hAnsi="Times New Roman" w:cs="Times New Roman"/>
+          <w:bCs/>
+          <w:color w:val="0D0D0D" w:themeColor="text1" w:themeTint="F2"/>
+          <w:kern w:val="44"/>
+          <w:sz w:val="18"/>
+          <w:szCs w:val="18"/>
+        </w:rPr>
+        <w:t>tx_abort</w:t>
+      </w:r>
+      <w:r>
+        <w:rPr>
+          <w:rFonts w:ascii="Times New Roman" w:eastAsia="宋体" w:hAnsi="Times New Roman" w:cs="Times New Roman"/>
+          <w:bCs/>
+          <w:color w:val="0D0D0D" w:themeColor="text1" w:themeTint="F2"/>
+          <w:kern w:val="44"/>
+          <w:sz w:val="18"/>
+          <w:szCs w:val="18"/>
+        </w:rPr>
+        <w:t>信号，</w:t>
+      </w:r>
+      <w:r>
+        <w:rPr>
+          <w:rFonts w:ascii="Times New Roman" w:eastAsia="宋体" w:hAnsi="Times New Roman" w:cs="Times New Roman"/>
+          <w:bCs/>
+          <w:color w:val="0D0D0D" w:themeColor="text1" w:themeTint="F2"/>
+          <w:kern w:val="44"/>
+          <w:sz w:val="18"/>
+          <w:szCs w:val="18"/>
+        </w:rPr>
+        <w:t>mac</w:t>
+      </w:r>
+      <w:r>
+        <w:rPr>
+          <w:rFonts w:ascii="Times New Roman" w:eastAsia="宋体" w:hAnsi="Times New Roman" w:cs="Times New Roman"/>
+          <w:bCs/>
+          <w:color w:val="0D0D0D" w:themeColor="text1" w:themeTint="F2"/>
+          <w:kern w:val="44"/>
+          <w:sz w:val="18"/>
+          <w:szCs w:val="18"/>
+        </w:rPr>
+        <w:t>逻辑产生</w:t>
+      </w:r>
+      <w:r>
+        <w:rPr>
+          <w:rFonts w:ascii="Times New Roman" w:eastAsia="宋体" w:hAnsi="Times New Roman" w:cs="Times New Roman"/>
+          <w:bCs/>
+          <w:color w:val="0D0D0D" w:themeColor="text1" w:themeTint="F2"/>
+          <w:kern w:val="44"/>
+          <w:sz w:val="18"/>
+          <w:szCs w:val="18"/>
+        </w:rPr>
+        <w:t>abort_end</w:t>
+      </w:r>
+      <w:r>
+        <w:rPr>
+          <w:rFonts w:ascii="Times New Roman" w:eastAsia="宋体" w:hAnsi="Times New Roman" w:cs="Times New Roman"/>
+          <w:bCs/>
+          <w:color w:val="0D0D0D" w:themeColor="text1" w:themeTint="F2"/>
+          <w:kern w:val="44"/>
+          <w:sz w:val="18"/>
+          <w:szCs w:val="18"/>
+        </w:rPr>
+        <w:t>中断，</w:t>
+      </w:r>
+      <w:r>
+        <w:rPr>
+          <w:rFonts w:ascii="Times New Roman" w:eastAsia="宋体" w:hAnsi="Times New Roman" w:cs="Times New Roman"/>
+          <w:bCs/>
+          <w:color w:val="0D0D0D" w:themeColor="text1" w:themeTint="F2"/>
+          <w:kern w:val="44"/>
+          <w:sz w:val="18"/>
+          <w:szCs w:val="18"/>
+        </w:rPr>
+        <w:t>软件设置</w:t>
+      </w:r>
+      <w:r>
+        <w:rPr>
+          <w:rFonts w:ascii="Times New Roman" w:eastAsia="宋体" w:hAnsi="Times New Roman" w:cs="Times New Roman"/>
+          <w:bCs/>
+          <w:color w:val="0D0D0D" w:themeColor="text1" w:themeTint="F2"/>
+          <w:kern w:val="44"/>
+          <w:sz w:val="18"/>
+          <w:szCs w:val="18"/>
+        </w:rPr>
+        <w:t>flag:tx_preemt_enable=1</w:t>
+      </w:r>
+      <w:r>
+        <w:rPr>
+          <w:rFonts w:ascii="Times New Roman" w:eastAsia="宋体" w:hAnsi="Times New Roman" w:cs="Times New Roman" w:hint="eastAsia"/>
+          <w:bCs/>
+          <w:color w:val="0D0D0D" w:themeColor="text1" w:themeTint="F2"/>
+          <w:kern w:val="44"/>
+          <w:sz w:val="18"/>
+          <w:szCs w:val="18"/>
+        </w:rPr>
+        <w:t>，</w:t>
+      </w:r>
+      <w:r>
+        <w:rPr>
+          <w:rFonts w:ascii="Times New Roman" w:eastAsia="宋体" w:hAnsi="Times New Roman" w:cs="Times New Roman"/>
+          <w:bCs/>
+          <w:color w:val="0D0D0D" w:themeColor="text1" w:themeTint="F2"/>
+          <w:kern w:val="44"/>
+          <w:sz w:val="18"/>
+          <w:szCs w:val="18"/>
+        </w:rPr>
+        <w:t>同时</w:t>
+      </w:r>
+      <w:r>
+        <w:rPr>
+          <w:rFonts w:ascii="Times New Roman" w:eastAsia="宋体" w:hAnsi="Times New Roman" w:cs="Times New Roman"/>
+          <w:bCs/>
+          <w:color w:val="0D0D0D" w:themeColor="text1" w:themeTint="F2"/>
+          <w:kern w:val="44"/>
+          <w:sz w:val="18"/>
+          <w:szCs w:val="18"/>
+        </w:rPr>
+        <w:t>mac</w:t>
+      </w:r>
+      <w:r>
+        <w:rPr>
+          <w:rFonts w:ascii="Times New Roman" w:eastAsia="宋体" w:hAnsi="Times New Roman" w:cs="Times New Roman"/>
+          <w:bCs/>
+          <w:color w:val="0D0D0D" w:themeColor="text1" w:themeTint="F2"/>
+          <w:kern w:val="44"/>
+          <w:sz w:val="18"/>
+          <w:szCs w:val="18"/>
+        </w:rPr>
+        <w:t>逻辑启动发</w:t>
+      </w:r>
+      <w:r>
+        <w:rPr>
+          <w:rFonts w:ascii="Times New Roman" w:eastAsia="宋体" w:hAnsi="Times New Roman" w:cs="Times New Roman"/>
+          <w:bCs/>
+          <w:color w:val="0D0D0D" w:themeColor="text1" w:themeTint="F2"/>
+          <w:kern w:val="44"/>
+          <w:sz w:val="18"/>
+          <w:szCs w:val="18"/>
+        </w:rPr>
+        <w:t>preemt</w:t>
+      </w:r>
+      <w:r>
+        <w:rPr>
+          <w:rFonts w:ascii="Times New Roman" w:eastAsia="宋体" w:hAnsi="Times New Roman" w:cs="Times New Roman"/>
+          <w:bCs/>
+          <w:color w:val="0D0D0D" w:themeColor="text1" w:themeTint="F2"/>
+          <w:kern w:val="44"/>
+          <w:sz w:val="18"/>
+          <w:szCs w:val="18"/>
+        </w:rPr>
+        <w:t>帧</w:t>
+      </w:r>
+      <w:r>
+        <w:rPr>
+          <w:rFonts w:ascii="Times New Roman" w:eastAsia="宋体" w:hAnsi="Times New Roman" w:cs="Times New Roman"/>
+          <w:bCs/>
+          <w:color w:val="0D0D0D" w:themeColor="text1" w:themeTint="F2"/>
+          <w:kern w:val="44"/>
+          <w:sz w:val="18"/>
+          <w:szCs w:val="18"/>
+        </w:rPr>
+        <w:t>null/qosnull/</w:t>
+      </w:r>
+      <w:r>
+        <w:rPr>
+          <w:rFonts w:ascii="Times New Roman" w:eastAsia="宋体" w:hAnsi="Times New Roman" w:cs="Times New Roman" w:hint="eastAsia"/>
+          <w:bCs/>
+          <w:color w:val="0D0D0D" w:themeColor="text1" w:themeTint="F2"/>
+          <w:kern w:val="44"/>
+          <w:sz w:val="18"/>
+          <w:szCs w:val="18"/>
+        </w:rPr>
+        <w:t>cf</w:t>
+      </w:r>
+      <w:r>
+        <w:rPr>
+          <w:rFonts w:ascii="Times New Roman" w:eastAsia="宋体" w:hAnsi="Times New Roman" w:cs="Times New Roman"/>
+          <w:bCs/>
+          <w:color w:val="0D0D0D" w:themeColor="text1" w:themeTint="F2"/>
+          <w:kern w:val="44"/>
+          <w:sz w:val="18"/>
+          <w:szCs w:val="18"/>
+        </w:rPr>
+        <w:t>-end(ps=0)</w:t>
+      </w:r>
+      <w:r>
+        <w:rPr>
+          <w:rFonts w:ascii="Times New Roman" w:eastAsia="宋体" w:hAnsi="Times New Roman" w:cs="Times New Roman"/>
+          <w:bCs/>
+          <w:color w:val="0D0D0D" w:themeColor="text1" w:themeTint="F2"/>
+          <w:kern w:val="44"/>
+          <w:sz w:val="18"/>
+          <w:szCs w:val="18"/>
+        </w:rPr>
+        <w:t>流程</w:t>
+      </w:r>
+      <w:r>
+        <w:rPr>
+          <w:rFonts w:ascii="Times New Roman" w:eastAsia="宋体" w:hAnsi="Times New Roman" w:cs="Times New Roman"/>
+          <w:bCs/>
+          <w:color w:val="0D0D0D" w:themeColor="text1" w:themeTint="F2"/>
+          <w:kern w:val="44"/>
+          <w:sz w:val="18"/>
+          <w:szCs w:val="18"/>
+        </w:rPr>
+        <w:t>；</w:t>
+      </w:r>
+      <w:r>
+        <w:rPr>
+          <w:rFonts w:ascii="Times New Roman" w:eastAsia="宋体" w:hAnsi="Times New Roman" w:cs="Times New Roman"/>
+          <w:bCs/>
+          <w:color w:val="0D0D0D" w:themeColor="text1" w:themeTint="F2"/>
+          <w:kern w:val="44"/>
+          <w:sz w:val="18"/>
+          <w:szCs w:val="18"/>
+        </w:rPr>
+        <w:t>b</w:t>
       </w:r>
       <w:r>
         <w:rPr>
@@ -1433,7 +1721,7 @@
           <w:sz w:val="18"/>
           <w:szCs w:val="18"/>
         </w:rPr>
-        <w:t>假设蓝牙正常使用完毕，</w:t>
+        <w:t>假设</w:t>
       </w:r>
       <w:r>
         <w:rPr>
@@ -1479,95 +1767,29 @@
           <w:sz w:val="18"/>
           <w:szCs w:val="18"/>
         </w:rPr>
-        <w:t>时间后拉低</w:t>
-      </w:r>
-      <w:r>
-        <w:rPr>
-          <w:rFonts w:ascii="Times New Roman" w:eastAsia="宋体" w:hAnsi="Times New Roman" w:cs="Times New Roman"/>
-          <w:bCs/>
-          <w:color w:val="0D0D0D" w:themeColor="text1" w:themeTint="F2"/>
-          <w:kern w:val="44"/>
-          <w:sz w:val="18"/>
-          <w:szCs w:val="18"/>
-        </w:rPr>
-        <w:t>tx_abort</w:t>
-      </w:r>
-      <w:r>
-        <w:rPr>
-          <w:rFonts w:ascii="Times New Roman" w:eastAsia="宋体" w:hAnsi="Times New Roman" w:cs="Times New Roman"/>
-          <w:bCs/>
-          <w:color w:val="0D0D0D" w:themeColor="text1" w:themeTint="F2"/>
-          <w:kern w:val="44"/>
-          <w:sz w:val="18"/>
-          <w:szCs w:val="18"/>
-        </w:rPr>
-        <w:t>信号，</w:t>
-      </w:r>
-      <w:r>
-        <w:rPr>
-          <w:rFonts w:ascii="Times New Roman" w:eastAsia="宋体" w:hAnsi="Times New Roman" w:cs="Times New Roman"/>
-          <w:bCs/>
-          <w:color w:val="0D0D0D" w:themeColor="text1" w:themeTint="F2"/>
-          <w:kern w:val="44"/>
-          <w:sz w:val="18"/>
-          <w:szCs w:val="18"/>
-        </w:rPr>
-        <w:t>mac</w:t>
-      </w:r>
-      <w:r>
-        <w:rPr>
-          <w:rFonts w:ascii="Times New Roman" w:eastAsia="宋体" w:hAnsi="Times New Roman" w:cs="Times New Roman"/>
-          <w:bCs/>
-          <w:color w:val="0D0D0D" w:themeColor="text1" w:themeTint="F2"/>
-          <w:kern w:val="44"/>
-          <w:sz w:val="18"/>
-          <w:szCs w:val="18"/>
-        </w:rPr>
-        <w:t>逻辑产生</w:t>
-      </w:r>
-      <w:r>
-        <w:rPr>
-          <w:rFonts w:ascii="Times New Roman" w:eastAsia="宋体" w:hAnsi="Times New Roman" w:cs="Times New Roman"/>
-          <w:bCs/>
-          <w:color w:val="0D0D0D" w:themeColor="text1" w:themeTint="F2"/>
-          <w:kern w:val="44"/>
-          <w:sz w:val="18"/>
-          <w:szCs w:val="18"/>
-        </w:rPr>
-        <w:t>abort_end</w:t>
-      </w:r>
-      <w:r>
-        <w:rPr>
-          <w:rFonts w:ascii="Times New Roman" w:eastAsia="宋体" w:hAnsi="Times New Roman" w:cs="Times New Roman"/>
-          <w:bCs/>
-          <w:color w:val="0D0D0D" w:themeColor="text1" w:themeTint="F2"/>
-          <w:kern w:val="44"/>
-          <w:sz w:val="18"/>
-          <w:szCs w:val="18"/>
-        </w:rPr>
-        <w:t>中断，</w:t>
-      </w:r>
-      <w:r>
-        <w:rPr>
-          <w:rFonts w:ascii="Times New Roman" w:eastAsia="宋体" w:hAnsi="Times New Roman" w:cs="Times New Roman"/>
-          <w:bCs/>
-          <w:color w:val="0D0D0D" w:themeColor="text1" w:themeTint="F2"/>
-          <w:kern w:val="44"/>
-          <w:sz w:val="18"/>
-          <w:szCs w:val="18"/>
-        </w:rPr>
-        <w:t>软件设置</w:t>
-      </w:r>
-      <w:r>
-        <w:rPr>
-          <w:rFonts w:ascii="Times New Roman" w:eastAsia="宋体" w:hAnsi="Times New Roman" w:cs="Times New Roman"/>
-          <w:bCs/>
-          <w:color w:val="0D0D0D" w:themeColor="text1" w:themeTint="F2"/>
-          <w:kern w:val="44"/>
-          <w:sz w:val="18"/>
-          <w:szCs w:val="18"/>
-        </w:rPr>
-        <w:t>flag:tx_preemt_enable=1</w:t>
+        <w:t>时间段的中间，</w:t>
+      </w:r>
+      <w:r>
+        <w:rPr>
+          <w:rFonts w:ascii="Times New Roman" w:eastAsia="宋体" w:hAnsi="Times New Roman" w:cs="Times New Roman"/>
+          <w:bCs/>
+          <w:color w:val="0D0D0D" w:themeColor="text1" w:themeTint="F2"/>
+          <w:kern w:val="44"/>
+          <w:sz w:val="18"/>
+          <w:szCs w:val="18"/>
+        </w:rPr>
+        <w:t>WiFi</w:t>
+      </w:r>
+      <w:r>
+        <w:rPr>
+          <w:rFonts w:ascii="Times New Roman" w:eastAsia="宋体" w:hAnsi="Times New Roman" w:cs="Times New Roman"/>
+          <w:bCs/>
+          <w:color w:val="0D0D0D" w:themeColor="text1" w:themeTint="F2"/>
+          <w:kern w:val="44"/>
+          <w:sz w:val="18"/>
+          <w:szCs w:val="18"/>
+        </w:rPr>
+        <w:t>来了请求</w:t>
       </w:r>
       <w:r>
         <w:rPr>
@@ -1582,72 +1804,6 @@
       </w:r>
       <w:r>
         <w:rPr>
-          <w:rFonts w:ascii="Times New Roman" w:eastAsia="宋体" w:hAnsi="Times New Roman" w:cs="Times New Roman"/>
-          <w:bCs/>
-          <w:color w:val="0D0D0D" w:themeColor="text1" w:themeTint="F2"/>
-          <w:kern w:val="44"/>
-          <w:sz w:val="18"/>
-          <w:szCs w:val="18"/>
-        </w:rPr>
-        <w:t>同时</w:t>
-      </w:r>
-      <w:r>
-        <w:rPr>
-          <w:rFonts w:ascii="Times New Roman" w:eastAsia="宋体" w:hAnsi="Times New Roman" w:cs="Times New Roman"/>
-          <w:bCs/>
-          <w:color w:val="0D0D0D" w:themeColor="text1" w:themeTint="F2"/>
-          <w:kern w:val="44"/>
-          <w:sz w:val="18"/>
-          <w:szCs w:val="18"/>
-        </w:rPr>
-        <w:t>mac</w:t>
-      </w:r>
-      <w:r>
-        <w:rPr>
-          <w:rFonts w:ascii="Times New Roman" w:eastAsia="宋体" w:hAnsi="Times New Roman" w:cs="Times New Roman"/>
-          <w:bCs/>
-          <w:color w:val="0D0D0D" w:themeColor="text1" w:themeTint="F2"/>
-          <w:kern w:val="44"/>
-          <w:sz w:val="18"/>
-          <w:szCs w:val="18"/>
-        </w:rPr>
-        <w:t>逻辑启动发</w:t>
-      </w:r>
-      <w:r>
-        <w:rPr>
-          <w:rFonts w:ascii="Times New Roman" w:eastAsia="宋体" w:hAnsi="Times New Roman" w:cs="Times New Roman"/>
-          <w:bCs/>
-          <w:color w:val="0D0D0D" w:themeColor="text1" w:themeTint="F2"/>
-          <w:kern w:val="44"/>
-          <w:sz w:val="18"/>
-          <w:szCs w:val="18"/>
-        </w:rPr>
-        <w:t>preemt</w:t>
-      </w:r>
-      <w:r>
-        <w:rPr>
-          <w:rFonts w:ascii="Times New Roman" w:eastAsia="宋体" w:hAnsi="Times New Roman" w:cs="Times New Roman"/>
-          <w:bCs/>
-          <w:color w:val="0D0D0D" w:themeColor="text1" w:themeTint="F2"/>
-          <w:kern w:val="44"/>
-          <w:sz w:val="18"/>
-          <w:szCs w:val="18"/>
-        </w:rPr>
-        <w:t>帧</w:t>
-      </w:r>
-      <w:r>
-        <w:rPr>
-          <w:rFonts w:ascii="Times New Roman" w:eastAsia="宋体" w:hAnsi="Times New Roman" w:cs="Times New Roman"/>
-          <w:bCs/>
-          <w:color w:val="0D0D0D" w:themeColor="text1" w:themeTint="F2"/>
-          <w:kern w:val="44"/>
-          <w:sz w:val="18"/>
-          <w:szCs w:val="18"/>
-        </w:rPr>
-        <w:t>null/qosnull/</w:t>
-      </w:r>
-      <w:r>
-        <w:rPr>
           <w:rFonts w:ascii="Times New Roman" w:eastAsia="宋体" w:hAnsi="Times New Roman" w:cs="Times New Roman" w:hint="eastAsia"/>
           <w:bCs/>
           <w:color w:val="0D0D0D" w:themeColor="text1" w:themeTint="F2"/>
@@ -1655,129 +1811,7 @@
           <w:sz w:val="18"/>
           <w:szCs w:val="18"/>
         </w:rPr>
-        <w:t>cf</w:t>
-      </w:r>
-      <w:r>
-        <w:rPr>
-          <w:rFonts w:ascii="Times New Roman" w:eastAsia="宋体" w:hAnsi="Times New Roman" w:cs="Times New Roman"/>
-          <w:bCs/>
-          <w:color w:val="0D0D0D" w:themeColor="text1" w:themeTint="F2"/>
-          <w:kern w:val="44"/>
-          <w:sz w:val="18"/>
-          <w:szCs w:val="18"/>
-        </w:rPr>
-        <w:t>-end</w:t>
-      </w:r>
-      <w:r>
-        <w:rPr>
-          <w:rFonts w:ascii="Times New Roman" w:eastAsia="宋体" w:hAnsi="Times New Roman" w:cs="Times New Roman"/>
-          <w:bCs/>
-          <w:color w:val="0D0D0D" w:themeColor="text1" w:themeTint="F2"/>
-          <w:kern w:val="44"/>
-          <w:sz w:val="18"/>
-          <w:szCs w:val="18"/>
-        </w:rPr>
-        <w:t>(ps=</w:t>
-      </w:r>
-      <w:r>
-        <w:rPr>
-          <w:rFonts w:ascii="Times New Roman" w:eastAsia="宋体" w:hAnsi="Times New Roman" w:cs="Times New Roman"/>
-          <w:bCs/>
-          <w:color w:val="0D0D0D" w:themeColor="text1" w:themeTint="F2"/>
-          <w:kern w:val="44"/>
-          <w:sz w:val="18"/>
-          <w:szCs w:val="18"/>
-        </w:rPr>
-        <w:t>0</w:t>
-      </w:r>
-      <w:r>
-        <w:rPr>
-          <w:rFonts w:ascii="Times New Roman" w:eastAsia="宋体" w:hAnsi="Times New Roman" w:cs="Times New Roman"/>
-          <w:bCs/>
-          <w:color w:val="0D0D0D" w:themeColor="text1" w:themeTint="F2"/>
-          <w:kern w:val="44"/>
-          <w:sz w:val="18"/>
-          <w:szCs w:val="18"/>
-        </w:rPr>
-        <w:t>)</w:t>
-      </w:r>
-      <w:r>
-        <w:rPr>
-          <w:rFonts w:ascii="Times New Roman" w:eastAsia="宋体" w:hAnsi="Times New Roman" w:cs="Times New Roman"/>
-          <w:bCs/>
-          <w:color w:val="0D0D0D" w:themeColor="text1" w:themeTint="F2"/>
-          <w:kern w:val="44"/>
-          <w:sz w:val="18"/>
-          <w:szCs w:val="18"/>
-        </w:rPr>
-        <w:t>流程</w:t>
-      </w:r>
-      <w:r>
-        <w:rPr>
-          <w:rFonts w:ascii="Times New Roman" w:eastAsia="宋体" w:hAnsi="Times New Roman" w:cs="Times New Roman"/>
-          <w:bCs/>
-          <w:color w:val="0D0D0D" w:themeColor="text1" w:themeTint="F2"/>
-          <w:kern w:val="44"/>
-          <w:sz w:val="18"/>
-          <w:szCs w:val="18"/>
-        </w:rPr>
-        <w:t>；</w:t>
-      </w:r>
-      <w:r>
-        <w:rPr>
-          <w:rFonts w:ascii="Times New Roman" w:eastAsia="宋体" w:hAnsi="Times New Roman" w:cs="Times New Roman"/>
-          <w:bCs/>
-          <w:color w:val="0D0D0D" w:themeColor="text1" w:themeTint="F2"/>
-          <w:kern w:val="44"/>
-          <w:sz w:val="18"/>
-          <w:szCs w:val="18"/>
-        </w:rPr>
-        <w:t>b</w:t>
-      </w:r>
-      <w:r>
-        <w:rPr>
-          <w:rFonts w:ascii="Times New Roman" w:eastAsia="宋体" w:hAnsi="Times New Roman" w:cs="Times New Roman"/>
-          <w:bCs/>
-          <w:color w:val="0D0D0D" w:themeColor="text1" w:themeTint="F2"/>
-          <w:kern w:val="44"/>
-          <w:sz w:val="18"/>
-          <w:szCs w:val="18"/>
-        </w:rPr>
-        <w:t>.</w:t>
-      </w:r>
-      <w:r>
-        <w:rPr>
-          <w:rFonts w:ascii="Times New Roman" w:eastAsia="宋体" w:hAnsi="Times New Roman" w:cs="Times New Roman"/>
-          <w:bCs/>
-          <w:color w:val="0D0D0D" w:themeColor="text1" w:themeTint="F2"/>
-          <w:kern w:val="44"/>
-          <w:sz w:val="18"/>
-          <w:szCs w:val="18"/>
-        </w:rPr>
-        <w:t>假设</w:t>
-      </w:r>
-      <w:r>
-        <w:rPr>
-          <w:rFonts w:ascii="Times New Roman" w:eastAsia="宋体" w:hAnsi="Times New Roman" w:cs="Times New Roman"/>
-          <w:bCs/>
-          <w:color w:val="0D0D0D" w:themeColor="text1" w:themeTint="F2"/>
-          <w:kern w:val="44"/>
-          <w:sz w:val="18"/>
-          <w:szCs w:val="18"/>
-        </w:rPr>
-        <w:t>T</w:t>
-      </w:r>
-      <w:r>
-        <w:rPr>
-          <w:rFonts w:ascii="Times New Roman" w:eastAsia="宋体" w:hAnsi="Times New Roman" w:cs="Times New Roman"/>
-          <w:bCs/>
-          <w:color w:val="0D0D0D" w:themeColor="text1" w:themeTint="F2"/>
-          <w:kern w:val="44"/>
-          <w:sz w:val="18"/>
-          <w:szCs w:val="18"/>
-          <w:vertAlign w:val="subscript"/>
-        </w:rPr>
-        <w:t>b</w:t>
+        <w:t>再分为两种情况，</w:t>
       </w:r>
       <w:r>
         <w:rPr>
@@ -1787,26 +1821,91 @@
           <w:kern w:val="44"/>
           <w:sz w:val="18"/>
           <w:szCs w:val="18"/>
-          <w:vertAlign w:val="subscript"/>
-        </w:rPr>
-        <w:t>t</w:t>
-      </w:r>
-      <w:r>
-        <w:rPr>
-          <w:rFonts w:ascii="Times New Roman" w:eastAsia="宋体" w:hAnsi="Times New Roman" w:cs="Times New Roman"/>
-          <w:bCs/>
-          <w:color w:val="0D0D0D" w:themeColor="text1" w:themeTint="F2"/>
-          <w:kern w:val="44"/>
-          <w:sz w:val="18"/>
-          <w:szCs w:val="18"/>
-        </w:rPr>
-        <w:t>时间段的中间，</w:t>
-      </w:r>
-      <w:r>
-        <w:rPr>
-          <w:rFonts w:ascii="Times New Roman" w:eastAsia="宋体" w:hAnsi="Times New Roman" w:cs="Times New Roman"/>
-          <w:bCs/>
-          <w:color w:val="0D0D0D" w:themeColor="text1" w:themeTint="F2"/>
+        </w:rPr>
+        <w:t>如果</w:t>
+      </w:r>
+      <w:r>
+        <w:rPr>
+          <w:rFonts w:ascii="Times New Roman" w:eastAsia="宋体" w:hAnsi="Times New Roman" w:cs="Times New Roman" w:hint="eastAsia"/>
+          <w:bCs/>
+          <w:color w:val="0D0D0D" w:themeColor="text1" w:themeTint="F2"/>
+          <w:kern w:val="44"/>
+          <w:sz w:val="18"/>
+          <w:szCs w:val="18"/>
+        </w:rPr>
+        <w:t>仲裁给</w:t>
+      </w:r>
+      <w:r>
+        <w:rPr>
+          <w:rFonts w:ascii="Times New Roman" w:eastAsia="宋体" w:hAnsi="Times New Roman" w:cs="Times New Roman" w:hint="eastAsia"/>
+          <w:bCs/>
+          <w:color w:val="0D0D0D" w:themeColor="text1" w:themeTint="F2"/>
+          <w:kern w:val="44"/>
+          <w:sz w:val="18"/>
+          <w:szCs w:val="18"/>
+        </w:rPr>
+        <w:t>BT</w:t>
+      </w:r>
+      <w:r>
+        <w:rPr>
+          <w:rFonts w:ascii="Times New Roman" w:eastAsia="宋体" w:hAnsi="Times New Roman" w:cs="Times New Roman" w:hint="eastAsia"/>
+          <w:bCs/>
+          <w:color w:val="0D0D0D" w:themeColor="text1" w:themeTint="F2"/>
+          <w:kern w:val="44"/>
+          <w:sz w:val="18"/>
+          <w:szCs w:val="18"/>
+        </w:rPr>
+        <w:t>，那么</w:t>
+      </w:r>
+      <w:r>
+        <w:rPr>
+          <w:rFonts w:ascii="Times New Roman" w:eastAsia="宋体" w:hAnsi="Times New Roman" w:cs="Times New Roman" w:hint="eastAsia"/>
+          <w:bCs/>
+          <w:color w:val="0D0D0D" w:themeColor="text1" w:themeTint="F2"/>
+          <w:kern w:val="44"/>
+          <w:sz w:val="18"/>
+          <w:szCs w:val="18"/>
+        </w:rPr>
+        <w:t>BT</w:t>
+      </w:r>
+      <w:r>
+        <w:rPr>
+          <w:rFonts w:ascii="Times New Roman" w:eastAsia="宋体" w:hAnsi="Times New Roman" w:cs="Times New Roman" w:hint="eastAsia"/>
+          <w:bCs/>
+          <w:color w:val="0D0D0D" w:themeColor="text1" w:themeTint="F2"/>
+          <w:kern w:val="44"/>
+          <w:sz w:val="18"/>
+          <w:szCs w:val="18"/>
+        </w:rPr>
+        <w:t>继续使用</w:t>
+      </w:r>
+      <w:r>
+        <w:rPr>
+          <w:rFonts w:ascii="Times New Roman" w:eastAsia="宋体" w:hAnsi="Times New Roman" w:cs="Times New Roman" w:hint="eastAsia"/>
+          <w:bCs/>
+          <w:color w:val="0D0D0D" w:themeColor="text1" w:themeTint="F2"/>
+          <w:kern w:val="44"/>
+          <w:sz w:val="18"/>
+          <w:szCs w:val="18"/>
+        </w:rPr>
+        <w:t>，</w:t>
+      </w:r>
+      <w:r>
+        <w:rPr>
+          <w:rFonts w:ascii="Times New Roman" w:eastAsia="宋体" w:hAnsi="Times New Roman" w:cs="Times New Roman" w:hint="eastAsia"/>
+          <w:bCs/>
+          <w:color w:val="FF0000"/>
+          <w:kern w:val="44"/>
+          <w:sz w:val="18"/>
+          <w:szCs w:val="18"/>
+        </w:rPr>
+        <w:t>如果仲裁给</w:t>
+      </w:r>
+      <w:r>
+        <w:rPr>
+          <w:rFonts w:ascii="Times New Roman" w:eastAsia="宋体" w:hAnsi="Times New Roman" w:cs="Times New Roman" w:hint="eastAsia"/>
+          <w:bCs/>
+          <w:color w:val="FF0000"/>
           <w:kern w:val="44"/>
           <w:sz w:val="18"/>
           <w:szCs w:val="18"/>
@@ -1815,179 +1914,36 @@
       </w:r>
       <w:r>
         <w:rPr>
-          <w:rFonts w:ascii="Times New Roman" w:eastAsia="宋体" w:hAnsi="Times New Roman" w:cs="Times New Roman"/>
-          <w:bCs/>
-          <w:color w:val="0D0D0D" w:themeColor="text1" w:themeTint="F2"/>
-          <w:kern w:val="44"/>
-          <w:sz w:val="18"/>
-          <w:szCs w:val="18"/>
-        </w:rPr>
-        <w:t>来了请求</w:t>
-      </w:r>
-      <w:r>
-        <w:rPr>
           <w:rFonts w:ascii="Times New Roman" w:eastAsia="宋体" w:hAnsi="Times New Roman" w:cs="Times New Roman" w:hint="eastAsia"/>
           <w:bCs/>
-          <w:color w:val="0D0D0D" w:themeColor="text1" w:themeTint="F2"/>
-          <w:kern w:val="44"/>
-          <w:sz w:val="18"/>
-          <w:szCs w:val="18"/>
-        </w:rPr>
-        <w:t>，</w:t>
+          <w:color w:val="FF0000"/>
+          <w:kern w:val="44"/>
+          <w:sz w:val="18"/>
+          <w:szCs w:val="18"/>
+        </w:rPr>
+        <w:t>，那么这个时候怎么处理？因为在之前的流程中已经发了</w:t>
       </w:r>
       <w:r>
         <w:rPr>
           <w:rFonts w:ascii="Times New Roman" w:eastAsia="宋体" w:hAnsi="Times New Roman" w:cs="Times New Roman" w:hint="eastAsia"/>
           <w:bCs/>
-          <w:color w:val="0D0D0D" w:themeColor="text1" w:themeTint="F2"/>
-          <w:kern w:val="44"/>
-          <w:sz w:val="18"/>
-          <w:szCs w:val="18"/>
-        </w:rPr>
-        <w:t>再分为两种情况，</w:t>
-      </w:r>
-      <w:r>
-        <w:rPr>
-          <w:rFonts w:ascii="Times New Roman" w:eastAsia="宋体" w:hAnsi="Times New Roman" w:cs="Times New Roman" w:hint="eastAsia"/>
-          <w:bCs/>
-          <w:color w:val="0D0D0D" w:themeColor="text1" w:themeTint="F2"/>
-          <w:kern w:val="44"/>
-          <w:sz w:val="18"/>
-          <w:szCs w:val="18"/>
-        </w:rPr>
-        <w:t>如果</w:t>
-      </w:r>
-      <w:r>
-        <w:rPr>
-          <w:rFonts w:ascii="Times New Roman" w:eastAsia="宋体" w:hAnsi="Times New Roman" w:cs="Times New Roman" w:hint="eastAsia"/>
-          <w:bCs/>
-          <w:color w:val="0D0D0D" w:themeColor="text1" w:themeTint="F2"/>
-          <w:kern w:val="44"/>
-          <w:sz w:val="18"/>
-          <w:szCs w:val="18"/>
-        </w:rPr>
-        <w:t>仲裁给</w:t>
-      </w:r>
-      <w:r>
-        <w:rPr>
-          <w:rFonts w:ascii="Times New Roman" w:eastAsia="宋体" w:hAnsi="Times New Roman" w:cs="Times New Roman" w:hint="eastAsia"/>
-          <w:bCs/>
-          <w:color w:val="0D0D0D" w:themeColor="text1" w:themeTint="F2"/>
-          <w:kern w:val="44"/>
-          <w:sz w:val="18"/>
-          <w:szCs w:val="18"/>
-        </w:rPr>
-        <w:t>BT</w:t>
-      </w:r>
-      <w:r>
-        <w:rPr>
-          <w:rFonts w:ascii="Times New Roman" w:eastAsia="宋体" w:hAnsi="Times New Roman" w:cs="Times New Roman" w:hint="eastAsia"/>
-          <w:bCs/>
-          <w:color w:val="0D0D0D" w:themeColor="text1" w:themeTint="F2"/>
-          <w:kern w:val="44"/>
-          <w:sz w:val="18"/>
-          <w:szCs w:val="18"/>
-        </w:rPr>
-        <w:t>，那么</w:t>
-      </w:r>
-      <w:r>
-        <w:rPr>
-          <w:rFonts w:ascii="Times New Roman" w:eastAsia="宋体" w:hAnsi="Times New Roman" w:cs="Times New Roman" w:hint="eastAsia"/>
-          <w:bCs/>
-          <w:color w:val="0D0D0D" w:themeColor="text1" w:themeTint="F2"/>
-          <w:kern w:val="44"/>
-          <w:sz w:val="18"/>
-          <w:szCs w:val="18"/>
-        </w:rPr>
-        <w:t>BT</w:t>
-      </w:r>
-      <w:r>
-        <w:rPr>
-          <w:rFonts w:ascii="Times New Roman" w:eastAsia="宋体" w:hAnsi="Times New Roman" w:cs="Times New Roman" w:hint="eastAsia"/>
-          <w:bCs/>
-          <w:color w:val="0D0D0D" w:themeColor="text1" w:themeTint="F2"/>
-          <w:kern w:val="44"/>
-          <w:sz w:val="18"/>
-          <w:szCs w:val="18"/>
-        </w:rPr>
-        <w:t>继续使用</w:t>
-      </w:r>
-      <w:r>
-        <w:rPr>
-          <w:rFonts w:ascii="Times New Roman" w:eastAsia="宋体" w:hAnsi="Times New Roman" w:cs="Times New Roman" w:hint="eastAsia"/>
-          <w:bCs/>
-          <w:color w:val="0D0D0D" w:themeColor="text1" w:themeTint="F2"/>
-          <w:kern w:val="44"/>
-          <w:sz w:val="18"/>
-          <w:szCs w:val="18"/>
-        </w:rPr>
-        <w:t>，</w:t>
-      </w:r>
-      <w:r>
-        <w:rPr>
-          <w:rFonts w:ascii="Times New Roman" w:eastAsia="宋体" w:hAnsi="Times New Roman" w:cs="Times New Roman" w:hint="eastAsia"/>
-          <w:bCs/>
           <w:color w:val="FF0000"/>
           <w:kern w:val="44"/>
           <w:sz w:val="18"/>
           <w:szCs w:val="18"/>
         </w:rPr>
-        <w:t>如果仲裁给</w:t>
-      </w:r>
-      <w:r>
-        <w:rPr>
-          <w:rFonts w:ascii="Times New Roman" w:eastAsia="宋体" w:hAnsi="Times New Roman" w:cs="Times New Roman" w:hint="eastAsia"/>
+        <w:t>p</w:t>
+      </w:r>
+      <w:r>
+        <w:rPr>
+          <w:rFonts w:ascii="Times New Roman" w:eastAsia="宋体" w:hAnsi="Times New Roman" w:cs="Times New Roman"/>
           <w:bCs/>
           <w:color w:val="FF0000"/>
           <w:kern w:val="44"/>
           <w:sz w:val="18"/>
           <w:szCs w:val="18"/>
         </w:rPr>
-        <w:t>WiFi</w:t>
-      </w:r>
-      <w:r>
-        <w:rPr>
-          <w:rFonts w:ascii="Times New Roman" w:eastAsia="宋体" w:hAnsi="Times New Roman" w:cs="Times New Roman" w:hint="eastAsia"/>
-          <w:bCs/>
-          <w:color w:val="FF0000"/>
-          <w:kern w:val="44"/>
-          <w:sz w:val="18"/>
-          <w:szCs w:val="18"/>
-        </w:rPr>
-        <w:t>，那么这个时候怎么处理？因为在之前的流程中已经发了</w:t>
-      </w:r>
-      <w:r>
-        <w:rPr>
-          <w:rFonts w:ascii="Times New Roman" w:eastAsia="宋体" w:hAnsi="Times New Roman" w:cs="Times New Roman" w:hint="eastAsia"/>
-          <w:bCs/>
-          <w:color w:val="FF0000"/>
-          <w:kern w:val="44"/>
-          <w:sz w:val="18"/>
-          <w:szCs w:val="18"/>
-        </w:rPr>
-        <w:t>p</w:t>
-      </w:r>
-      <w:r>
-        <w:rPr>
-          <w:rFonts w:ascii="Times New Roman" w:eastAsia="宋体" w:hAnsi="Times New Roman" w:cs="Times New Roman"/>
-          <w:bCs/>
-          <w:color w:val="FF0000"/>
-          <w:kern w:val="44"/>
-          <w:sz w:val="18"/>
-          <w:szCs w:val="18"/>
-        </w:rPr>
-        <w:t>reempt</w:t>
-      </w:r>
-      <w:r>
-        <w:rPr>
-          <w:rFonts w:ascii="Times New Roman" w:eastAsia="宋体" w:hAnsi="Times New Roman" w:cs="Times New Roman"/>
-          <w:bCs/>
-          <w:color w:val="FF0000"/>
-          <w:kern w:val="44"/>
-          <w:sz w:val="18"/>
-          <w:szCs w:val="18"/>
-        </w:rPr>
-        <w:t>(ps=1)</w:t>
+        <w:t>reempt(ps=1)</w:t>
       </w:r>
       <w:r>
         <w:rPr>
@@ -2335,7 +2291,7 @@
     <w:p>
       <w:pPr>
         <w:rPr>
-          <w:rFonts w:ascii="Times New Roman" w:eastAsia="宋体" w:hAnsi="Times New Roman" w:cs="Times New Roman" w:hint="eastAsia"/>
+          <w:rFonts w:ascii="Times New Roman" w:eastAsia="宋体" w:hAnsi="Times New Roman" w:cs="Times New Roman"/>
           <w:bCs/>
           <w:color w:val="0D0D0D" w:themeColor="text1" w:themeTint="F2"/>
           <w:kern w:val="44"/>
@@ -2364,18 +2320,7 @@
           <w:sz w:val="18"/>
           <w:szCs w:val="18"/>
         </w:rPr>
-        <w:t>不</w:t>
-      </w:r>
-      <w:r>
-        <w:rPr>
-          <w:rFonts w:ascii="Times New Roman" w:eastAsia="宋体" w:hAnsi="Times New Roman" w:cs="Times New Roman" w:hint="eastAsia"/>
-          <w:bCs/>
-          <w:color w:val="0D0D0D" w:themeColor="text1" w:themeTint="F2"/>
-          <w:kern w:val="44"/>
-          <w:sz w:val="18"/>
-          <w:szCs w:val="18"/>
-        </w:rPr>
-        <w:t>需要仲裁的情况：</w:t>
+        <w:t>不需要仲裁的情况：</w:t>
       </w:r>
       <w:r>
         <w:rPr>
@@ -2408,20 +2353,7 @@
           <w:sz w:val="18"/>
           <w:szCs w:val="18"/>
         </w:rPr>
-        <w:t>p</w:t>
-      </w:r>
-      <w:bookmarkStart w:id="1" w:name="_GoBack"/>
-      <w:bookmarkEnd w:id="1"/>
-      <w:r>
-        <w:rPr>
-          <w:rFonts w:ascii="Times New Roman" w:eastAsia="宋体" w:hAnsi="Times New Roman" w:cs="Times New Roman"/>
-          <w:bCs/>
-          <w:color w:val="0D0D0D" w:themeColor="text1" w:themeTint="F2"/>
-          <w:kern w:val="44"/>
-          <w:sz w:val="18"/>
-          <w:szCs w:val="18"/>
-        </w:rPr>
-        <w:t>owersave</w:t>
+        <w:t>powersave</w:t>
       </w:r>
       <w:r>
         <w:rPr>
@@ -2483,7 +2415,7 @@
     <w:p>
       <w:pPr>
         <w:rPr>
-          <w:rFonts w:ascii="Times New Roman" w:eastAsia="宋体" w:hAnsi="Times New Roman" w:cs="Times New Roman" w:hint="eastAsia"/>
+          <w:rFonts w:ascii="Times New Roman" w:eastAsia="宋体" w:hAnsi="Times New Roman" w:cs="Times New Roman"/>
           <w:bCs/>
           <w:color w:val="0D0D0D" w:themeColor="text1" w:themeTint="F2"/>
           <w:kern w:val="44"/>
@@ -3011,21 +2943,7 @@
                                 <w:sz w:val="16"/>
                                 <w:szCs w:val="16"/>
                               </w:rPr>
-                              <w:t>t</w:t>
-                            </w:r>
-                            <w:r>
-                              <w:rPr>
-                                <w:sz w:val="16"/>
-                                <w:szCs w:val="16"/>
-                              </w:rPr>
-                              <w:t>4</w:t>
-                            </w:r>
-                            <w:r>
-                              <w:rPr>
-                                <w:sz w:val="16"/>
-                                <w:szCs w:val="16"/>
-                              </w:rPr>
-                              <w:t>_timer</w:t>
+                              <w:t>t4_timer</w:t>
                             </w:r>
                           </w:p>
                         </w:txbxContent>
@@ -3347,24 +3265,336 @@
       </w:pPr>
       <w:r>
         <w:rPr>
-          <w:rFonts w:ascii="Times New Roman" w:eastAsia="宋体" w:hAnsi="Times New Roman" w:cs="Times New Roman" w:hint="eastAsia"/>
-          <w:bCs/>
           <w:noProof/>
-          <w:color w:val="0D0D0D" w:themeColor="text1" w:themeTint="F2"/>
-          <w:kern w:val="44"/>
           <w:sz w:val="18"/>
           <w:szCs w:val="18"/>
         </w:rPr>
         <mc:AlternateContent>
           <mc:Choice Requires="wps">
             <w:drawing>
-              <wp:anchor distT="0" distB="0" distL="114300" distR="114300" simplePos="0" relativeHeight="251689984" behindDoc="0" locked="0" layoutInCell="1" allowOverlap="1" wp14:anchorId="7FFE19E7" wp14:editId="12BE571C">
+              <wp:anchor distT="45720" distB="45720" distL="114300" distR="114300" simplePos="0" relativeHeight="251670528" behindDoc="0" locked="0" layoutInCell="1" allowOverlap="1" wp14:anchorId="07957DA3" wp14:editId="5445730B">
                 <wp:simplePos x="0" y="0"/>
                 <wp:positionH relativeFrom="column">
-                  <wp:posOffset>586854</wp:posOffset>
+                  <wp:posOffset>1886585</wp:posOffset>
                 </wp:positionH>
                 <wp:positionV relativeFrom="paragraph">
-                  <wp:posOffset>132242</wp:posOffset>
+                  <wp:posOffset>29210</wp:posOffset>
+                </wp:positionV>
+                <wp:extent cx="552450" cy="211455"/>
+                <wp:effectExtent l="0" t="0" r="0" b="0"/>
+                <wp:wrapSquare wrapText="bothSides"/>
+                <wp:docPr id="6" name="文本框 2"/>
+                <wp:cNvGraphicFramePr>
+                  <a:graphicFrameLocks xmlns:a="http://schemas.openxmlformats.org/drawingml/2006/main"/>
+                </wp:cNvGraphicFramePr>
+                <a:graphic xmlns:a="http://schemas.openxmlformats.org/drawingml/2006/main">
+                  <a:graphicData uri="http://schemas.microsoft.com/office/word/2010/wordprocessingShape">
+                    <wps:wsp>
+                      <wps:cNvSpPr txBox="1">
+                        <a:spLocks noChangeArrowheads="1"/>
+                      </wps:cNvSpPr>
+                      <wps:spPr bwMode="auto">
+                        <a:xfrm>
+                          <a:off x="0" y="0"/>
+                          <a:ext cx="552450" cy="211455"/>
+                        </a:xfrm>
+                        <a:prstGeom prst="rect">
+                          <a:avLst/>
+                        </a:prstGeom>
+                        <a:solidFill>
+                          <a:srgbClr val="FFFFFF"/>
+                        </a:solidFill>
+                        <a:ln w="9525">
+                          <a:noFill/>
+                          <a:miter lim="800000"/>
+                          <a:headEnd/>
+                          <a:tailEnd/>
+                        </a:ln>
+                      </wps:spPr>
+                      <wps:txbx>
+                        <w:txbxContent>
+                          <w:p>
+                            <w:pPr>
+                              <w:adjustRightInd w:val="0"/>
+                              <w:snapToGrid w:val="0"/>
+                              <w:rPr>
+                                <w:sz w:val="16"/>
+                                <w:szCs w:val="16"/>
+                              </w:rPr>
+                            </w:pPr>
+                            <w:r>
+                              <w:rPr>
+                                <w:sz w:val="16"/>
+                                <w:szCs w:val="16"/>
+                              </w:rPr>
+                              <w:t>t1_timer</w:t>
+                            </w:r>
+                          </w:p>
+                        </w:txbxContent>
+                      </wps:txbx>
+                      <wps:bodyPr rot="0" vert="horz" wrap="square" lIns="91440" tIns="45720" rIns="91440" bIns="45720" anchor="t" anchorCtr="0">
+                        <a:noAutofit/>
+                      </wps:bodyPr>
+                    </wps:wsp>
+                  </a:graphicData>
+                </a:graphic>
+                <wp14:sizeRelH relativeFrom="margin">
+                  <wp14:pctWidth>0</wp14:pctWidth>
+                </wp14:sizeRelH>
+                <wp14:sizeRelV relativeFrom="margin">
+                  <wp14:pctHeight>0</wp14:pctHeight>
+                </wp14:sizeRelV>
+              </wp:anchor>
+            </w:drawing>
+          </mc:Choice>
+          <mc:Fallback>
+            <w:pict>
+              <v:shapetype w14:anchorId="07957DA3" id="_x0000_t202" coordsize="21600,21600" o:spt="202" path="m,l,21600r21600,l21600,xe">
+                <v:stroke joinstyle="miter"/>
+                <v:path gradientshapeok="t" o:connecttype="rect"/>
+              </v:shapetype>
+              <v:shape id="_x0000_s1029" type="#_x0000_t202" style="position:absolute;left:0;text-align:left;margin-left:148.55pt;margin-top:2.3pt;width:43.5pt;height:16.65pt;z-index:251670528;visibility:visible;mso-wrap-style:square;mso-width-percent:0;mso-height-percent:0;mso-wrap-distance-left:9pt;mso-wrap-distance-top:3.6pt;mso-wrap-distance-right:9pt;mso-wrap-distance-bottom:3.6pt;mso-position-horizontal:absolute;mso-position-horizontal-relative:text;mso-position-vertical:absolute;mso-position-vertical-relative:text;mso-width-percent:0;mso-height-percent:0;mso-width-relative:margin;mso-height-relative:margin;v-text-anchor:top" o:gfxdata="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" stroked="f">
+                <v:textbox>
+                  <w:txbxContent>
+                    <w:p>
+                      <w:pPr>
+                        <w:adjustRightInd w:val="0"/>
+                        <w:snapToGrid w:val="0"/>
+                        <w:rPr>
+                          <w:sz w:val="16"/>
+                          <w:szCs w:val="16"/>
+                        </w:rPr>
+                      </w:pPr>
+                      <w:r>
+                        <w:rPr>
+                          <w:sz w:val="16"/>
+                          <w:szCs w:val="16"/>
+                        </w:rPr>
+                        <w:t>t1_timer</w:t>
+                      </w:r>
+                    </w:p>
+                  </w:txbxContent>
+                </v:textbox>
+                <w10:wrap type="square"/>
+              </v:shape>
+            </w:pict>
+          </mc:Fallback>
+        </mc:AlternateContent>
+      </w:r>
+    </w:p>
+    <w:p>
+      <w:pPr>
+        <w:rPr>
+          <w:rFonts w:ascii="Times New Roman" w:eastAsia="宋体" w:hAnsi="Times New Roman" w:cs="Times New Roman"/>
+          <w:bCs/>
+          <w:color w:val="0D0D0D" w:themeColor="text1" w:themeTint="F2"/>
+          <w:kern w:val="44"/>
+          <w:sz w:val="18"/>
+          <w:szCs w:val="18"/>
+        </w:rPr>
+      </w:pPr>
+    </w:p>
+    <w:p>
+      <w:pPr>
+        <w:rPr>
+          <w:rFonts w:ascii="Times New Roman" w:eastAsia="宋体" w:hAnsi="Times New Roman" w:cs="Times New Roman"/>
+          <w:bCs/>
+          <w:color w:val="0D0D0D" w:themeColor="text1" w:themeTint="F2"/>
+          <w:kern w:val="44"/>
+          <w:sz w:val="18"/>
+          <w:szCs w:val="18"/>
+        </w:rPr>
+      </w:pPr>
+      <w:r>
+        <w:rPr>
+          <w:rFonts w:ascii="Times New Roman" w:eastAsia="宋体" w:hAnsi="Times New Roman" w:cs="Times New Roman" w:hint="eastAsia"/>
+          <w:bCs/>
+          <w:noProof/>
+          <w:color w:val="0D0D0D" w:themeColor="text1" w:themeTint="F2"/>
+          <w:kern w:val="44"/>
+          <w:sz w:val="18"/>
+          <w:szCs w:val="18"/>
+        </w:rPr>
+        <mc:AlternateContent>
+          <mc:Choice Requires="wps">
+            <w:drawing>
+              <wp:anchor distT="0" distB="0" distL="114300" distR="114300" simplePos="0" relativeHeight="251687936" behindDoc="0" locked="0" layoutInCell="1" allowOverlap="1" wp14:anchorId="7ED15D77" wp14:editId="5006E319">
+                <wp:simplePos x="0" y="0"/>
+                <wp:positionH relativeFrom="column">
+                  <wp:posOffset>1815749</wp:posOffset>
+                </wp:positionH>
+                <wp:positionV relativeFrom="paragraph">
+                  <wp:posOffset>76873</wp:posOffset>
+                </wp:positionV>
+                <wp:extent cx="7108" cy="382137"/>
+                <wp:effectExtent l="76200" t="0" r="107315" b="56515"/>
+                <wp:wrapNone/>
+                <wp:docPr id="16" name="直接连接符 16"/>
+                <wp:cNvGraphicFramePr/>
+                <a:graphic xmlns:a="http://schemas.openxmlformats.org/drawingml/2006/main">
+                  <a:graphicData uri="http://schemas.microsoft.com/office/word/2010/wordprocessingShape">
+                    <wps:wsp>
+                      <wps:cNvCnPr/>
+                      <wps:spPr>
+                        <a:xfrm>
+                          <a:off x="0" y="0"/>
+                          <a:ext cx="7108" cy="382137"/>
+                        </a:xfrm>
+                        <a:prstGeom prst="line">
+                          <a:avLst/>
+                        </a:prstGeom>
+                        <a:ln w="12700">
+                          <a:solidFill>
+                            <a:schemeClr val="bg2">
+                              <a:lumMod val="50000"/>
+                            </a:schemeClr>
+                          </a:solidFill>
+                          <a:prstDash val="sysDash"/>
+                          <a:headEnd type="none"/>
+                          <a:tailEnd type="arrow"/>
+                        </a:ln>
+                      </wps:spPr>
+                      <wps:style>
+                        <a:lnRef idx="1">
+                          <a:schemeClr val="accent1"/>
+                        </a:lnRef>
+                        <a:fillRef idx="0">
+                          <a:schemeClr val="accent1"/>
+                        </a:fillRef>
+                        <a:effectRef idx="0">
+                          <a:schemeClr val="accent1"/>
+                        </a:effectRef>
+                        <a:fontRef idx="minor">
+                          <a:schemeClr val="tx1"/>
+                        </a:fontRef>
+                      </wps:style>
+                      <wps:bodyPr/>
+                    </wps:wsp>
+                  </a:graphicData>
+                </a:graphic>
+                <wp14:sizeRelH relativeFrom="margin">
+                  <wp14:pctWidth>0</wp14:pctWidth>
+                </wp14:sizeRelH>
+                <wp14:sizeRelV relativeFrom="margin">
+                  <wp14:pctHeight>0</wp14:pctHeight>
+                </wp14:sizeRelV>
+              </wp:anchor>
+            </w:drawing>
+          </mc:Choice>
+          <mc:Fallback>
+            <w:pict>
+              <v:line w14:anchorId="3766BB0D" id="直接连接符 16" o:spid="_x0000_s1026" style="position:absolute;left:0;text-align:left;z-index:251687936;visibility:visible;mso-wrap-style:square;mso-width-percent:0;mso-height-percent:0;mso-wrap-distance-left:9pt;mso-wrap-distance-top:0;mso-wrap-distance-right:9pt;mso-wrap-distance-bottom:0;mso-position-horizontal:absolute;mso-position-horizontal-relative:text;mso-position-vertical:absolute;mso-position-vertical-relative:text;mso-width-percent:0;mso-height-percent:0;mso-width-relative:margin;mso-height-relative:margin" from="142.95pt,6.05pt" to="143.5pt,36.15pt" o:gfxdata="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" strokecolor="#747070 [1614]" strokeweight="1pt">
+                <v:stroke dashstyle="3 1" endarrow="open" joinstyle="miter"/>
+              </v:line>
+            </w:pict>
+          </mc:Fallback>
+        </mc:AlternateContent>
+      </w:r>
+      <w:r>
+        <w:rPr>
+          <w:rFonts w:ascii="Times New Roman" w:eastAsia="宋体" w:hAnsi="Times New Roman" w:cs="Times New Roman" w:hint="eastAsia"/>
+          <w:bCs/>
+          <w:noProof/>
+          <w:color w:val="0D0D0D" w:themeColor="text1" w:themeTint="F2"/>
+          <w:kern w:val="44"/>
+          <w:sz w:val="18"/>
+          <w:szCs w:val="18"/>
+        </w:rPr>
+        <mc:AlternateContent>
+          <mc:Choice Requires="wps">
+            <w:drawing>
+              <wp:anchor distT="0" distB="0" distL="114300" distR="114300" simplePos="0" relativeHeight="251683840" behindDoc="0" locked="0" layoutInCell="1" allowOverlap="1" wp14:anchorId="04AF6077" wp14:editId="24DCCA12">
+                <wp:simplePos x="0" y="0"/>
+                <wp:positionH relativeFrom="column">
+                  <wp:posOffset>3449187</wp:posOffset>
+                </wp:positionH>
+                <wp:positionV relativeFrom="paragraph">
+                  <wp:posOffset>42990</wp:posOffset>
+                </wp:positionV>
+                <wp:extent cx="0" cy="333034"/>
+                <wp:effectExtent l="95250" t="0" r="76200" b="48260"/>
+                <wp:wrapNone/>
+                <wp:docPr id="14" name="直接连接符 14"/>
+                <wp:cNvGraphicFramePr/>
+                <a:graphic xmlns:a="http://schemas.openxmlformats.org/drawingml/2006/main">
+                  <a:graphicData uri="http://schemas.microsoft.com/office/word/2010/wordprocessingShape">
+                    <wps:wsp>
+                      <wps:cNvCnPr/>
+                      <wps:spPr>
+                        <a:xfrm flipH="1">
+                          <a:off x="0" y="0"/>
+                          <a:ext cx="0" cy="333034"/>
+                        </a:xfrm>
+                        <a:prstGeom prst="line">
+                          <a:avLst/>
+                        </a:prstGeom>
+                        <a:ln w="12700">
+                          <a:solidFill>
+                            <a:schemeClr val="bg2">
+                              <a:lumMod val="50000"/>
+                            </a:schemeClr>
+                          </a:solidFill>
+                          <a:prstDash val="sysDash"/>
+                          <a:headEnd type="none"/>
+                          <a:tailEnd type="arrow"/>
+                        </a:ln>
+                      </wps:spPr>
+                      <wps:style>
+                        <a:lnRef idx="1">
+                          <a:schemeClr val="accent1"/>
+                        </a:lnRef>
+                        <a:fillRef idx="0">
+                          <a:schemeClr val="accent1"/>
+                        </a:fillRef>
+                        <a:effectRef idx="0">
+                          <a:schemeClr val="accent1"/>
+                        </a:effectRef>
+                        <a:fontRef idx="minor">
+                          <a:schemeClr val="tx1"/>
+                        </a:fontRef>
+                      </wps:style>
+                      <wps:bodyPr/>
+                    </wps:wsp>
+                  </a:graphicData>
+                </a:graphic>
+                <wp14:sizeRelH relativeFrom="margin">
+                  <wp14:pctWidth>0</wp14:pctWidth>
+                </wp14:sizeRelH>
+                <wp14:sizeRelV relativeFrom="margin">
+                  <wp14:pctHeight>0</wp14:pctHeight>
+                </wp14:sizeRelV>
+              </wp:anchor>
+            </w:drawing>
+          </mc:Choice>
+          <mc:Fallback>
+            <w:pict>
+              <v:line w14:anchorId="17B7BC8D" id="直接连接符 14" o:spid="_x0000_s1026" style="position:absolute;left:0;text-align:left;flip:x;z-index:251683840;visibility:visible;mso-wrap-style:square;mso-width-percent:0;mso-height-percent:0;mso-wrap-distance-left:9pt;mso-wrap-distance-top:0;mso-wrap-distance-right:9pt;mso-wrap-distance-bottom:0;mso-position-horizontal:absolute;mso-position-horizontal-relative:text;mso-position-vertical:absolute;mso-position-vertical-relative:text;mso-width-percent:0;mso-height-percent:0;mso-width-relative:margin;mso-height-relative:margin" from="271.6pt,3.4pt" to="271.6pt,29.6pt" o:gfxdata="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" strokecolor="#747070 [1614]" strokeweight="1pt">
+                <v:stroke dashstyle="3 1" endarrow="open" joinstyle="miter"/>
+              </v:line>
+            </w:pict>
+          </mc:Fallback>
+        </mc:AlternateContent>
+      </w:r>
+      <w:r>
+        <w:rPr>
+          <w:rFonts w:ascii="Times New Roman" w:eastAsia="宋体" w:hAnsi="Times New Roman" w:cs="Times New Roman" w:hint="eastAsia"/>
+          <w:bCs/>
+          <w:noProof/>
+          <w:color w:val="0D0D0D" w:themeColor="text1" w:themeTint="F2"/>
+          <w:kern w:val="44"/>
+          <w:sz w:val="18"/>
+          <w:szCs w:val="18"/>
+        </w:rPr>
+        <mc:AlternateContent>
+          <mc:Choice Requires="wps">
+            <w:drawing>
+              <wp:anchor distT="0" distB="0" distL="114300" distR="114300" simplePos="0" relativeHeight="251689984" behindDoc="0" locked="0" layoutInCell="1" allowOverlap="1" wp14:anchorId="7FFE19E7" wp14:editId="690B65BB">
+                <wp:simplePos x="0" y="0"/>
+                <wp:positionH relativeFrom="column">
+                  <wp:posOffset>1043940</wp:posOffset>
+                </wp:positionH>
+                <wp:positionV relativeFrom="paragraph">
+                  <wp:posOffset>110859</wp:posOffset>
                 </wp:positionV>
                 <wp:extent cx="0" cy="265088"/>
                 <wp:effectExtent l="95250" t="0" r="57150" b="59055"/>
@@ -3423,7 +3653,7 @@
           </mc:Choice>
           <mc:Fallback>
             <w:pict>
-              <v:line w14:anchorId="77FFA9EA" id="直接连接符 17" o:spid="_x0000_s1026" style="position:absolute;left:0;text-align:left;flip:x;z-index:251689984;visibility:visible;mso-wrap-style:square;mso-width-percent:0;mso-height-percent:0;mso-wrap-distance-left:9pt;mso-wrap-distance-top:0;mso-wrap-distance-right:9pt;mso-wrap-distance-bottom:0;mso-position-horizontal:absolute;mso-position-horizontal-relative:text;mso-position-vertical:absolute;mso-position-vertical-relative:text;mso-width-percent:0;mso-height-percent:0;mso-width-relative:margin;mso-height-relative:margin" from="46.2pt,10.4pt" to="46.2pt,31.25pt" o:gfxdata="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" strokecolor="#747070 [1614]" strokeweight="1pt">
+              <v:line w14:anchorId="5724821A" id="直接连接符 17" o:spid="_x0000_s1026" style="position:absolute;left:0;text-align:left;flip:x;z-index:251689984;visibility:visible;mso-wrap-style:square;mso-width-percent:0;mso-height-percent:0;mso-wrap-distance-left:9pt;mso-wrap-distance-top:0;mso-wrap-distance-right:9pt;mso-wrap-distance-bottom:0;mso-position-horizontal:absolute;mso-position-horizontal-relative:text;mso-position-vertical:absolute;mso-position-vertical-relative:text;mso-width-percent:0;mso-height-percent:0;mso-width-relative:margin;mso-height-relative:margin" from="82.2pt,8.75pt" to="82.2pt,29.6pt" o:gfxdata="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" strokecolor="#747070 [1614]" strokeweight="1pt">
                 <v:stroke dashstyle="3 1" endarrow="open" joinstyle="miter"/>
               </v:line>
             </w:pict>
@@ -3432,6 +3662,35 @@
       </w:r>
       <w:r>
         <w:rPr>
+          <w:rFonts w:ascii="Times New Roman" w:eastAsia="宋体" w:hAnsi="Times New Roman" w:cs="Times New Roman"/>
+          <w:bCs/>
+          <w:color w:val="0D0D0D" w:themeColor="text1" w:themeTint="F2"/>
+          <w:kern w:val="44"/>
+          <w:sz w:val="18"/>
+          <w:szCs w:val="18"/>
+        </w:rPr>
+        <w:t xml:space="preserve">             </w:t>
+      </w:r>
+    </w:p>
+    <w:p>
+      <w:pPr>
+        <w:rPr>
+          <w:sz w:val="18"/>
+          <w:szCs w:val="18"/>
+        </w:rPr>
+      </w:pPr>
+    </w:p>
+    <w:p>
+      <w:pPr>
+        <w:rPr>
+          <w:sz w:val="18"/>
+          <w:szCs w:val="18"/>
+        </w:rPr>
+      </w:pPr>
+      <w:bookmarkStart w:id="1" w:name="_GoBack"/>
+      <w:bookmarkEnd w:id="1"/>
+      <w:r>
+        <w:rPr>
           <w:noProof/>
           <w:sz w:val="18"/>
           <w:szCs w:val="18"/>
@@ -3439,18 +3698,18 @@
         <mc:AlternateContent>
           <mc:Choice Requires="wps">
             <w:drawing>
-              <wp:anchor distT="45720" distB="45720" distL="114300" distR="114300" simplePos="0" relativeHeight="251670528" behindDoc="0" locked="0" layoutInCell="1" allowOverlap="1" wp14:anchorId="07957DA3" wp14:editId="4DD58595">
+              <wp:anchor distT="45720" distB="45720" distL="114300" distR="114300" simplePos="0" relativeHeight="251681792" behindDoc="0" locked="0" layoutInCell="1" allowOverlap="1" wp14:anchorId="0417904A" wp14:editId="4BE28FAE">
                 <wp:simplePos x="0" y="0"/>
                 <wp:positionH relativeFrom="column">
-                  <wp:posOffset>1886585</wp:posOffset>
+                  <wp:posOffset>2916555</wp:posOffset>
                 </wp:positionH>
                 <wp:positionV relativeFrom="paragraph">
-                  <wp:posOffset>29210</wp:posOffset>
+                  <wp:posOffset>21590</wp:posOffset>
                 </wp:positionV>
-                <wp:extent cx="552450" cy="211455"/>
-                <wp:effectExtent l="0" t="0" r="0" b="0"/>
+                <wp:extent cx="1029970" cy="511175"/>
+                <wp:effectExtent l="0" t="0" r="0" b="3175"/>
                 <wp:wrapSquare wrapText="bothSides"/>
-                <wp:docPr id="6" name="文本框 2"/>
+                <wp:docPr id="13" name="文本框 2"/>
                 <wp:cNvGraphicFramePr>
                   <a:graphicFrameLocks xmlns:a="http://schemas.openxmlformats.org/drawingml/2006/main"/>
                 </wp:cNvGraphicFramePr>
@@ -3463,7 +3722,7 @@
                       <wps:spPr bwMode="auto">
                         <a:xfrm>
                           <a:off x="0" y="0"/>
-                          <a:ext cx="552450" cy="211455"/>
+                          <a:ext cx="1029970" cy="511175"/>
                         </a:xfrm>
                         <a:prstGeom prst="rect">
                           <a:avLst/>
@@ -3494,254 +3753,7 @@
                                 <w:sz w:val="16"/>
                                 <w:szCs w:val="16"/>
                               </w:rPr>
-                              <w:t>t</w:t>
-                            </w:r>
-                            <w:r>
-                              <w:rPr>
-                                <w:sz w:val="16"/>
-                                <w:szCs w:val="16"/>
-                              </w:rPr>
-                              <w:t>1</w:t>
-                            </w:r>
-                            <w:r>
-                              <w:rPr>
-                                <w:sz w:val="16"/>
-                                <w:szCs w:val="16"/>
-                              </w:rPr>
-                              <w:t>_timer</w:t>
-                            </w:r>
-                          </w:p>
-                        </w:txbxContent>
-                      </wps:txbx>
-                      <wps:bodyPr rot="0" vert="horz" wrap="square" lIns="91440" tIns="45720" rIns="91440" bIns="45720" anchor="t" anchorCtr="0">
-                        <a:noAutofit/>
-                      </wps:bodyPr>
-                    </wps:wsp>
-                  </a:graphicData>
-                </a:graphic>
-                <wp14:sizeRelH relativeFrom="margin">
-                  <wp14:pctWidth>0</wp14:pctWidth>
-                </wp14:sizeRelH>
-                <wp14:sizeRelV relativeFrom="margin">
-                  <wp14:pctHeight>0</wp14:pctHeight>
-                </wp14:sizeRelV>
-              </wp:anchor>
-            </w:drawing>
-          </mc:Choice>
-          <mc:Fallback>
-            <w:pict>
-              <v:shape w14:anchorId="07957DA3" id="_x0000_s1029" type="#_x0000_t202" style="position:absolute;left:0;text-align:left;margin-left:148.55pt;margin-top:2.3pt;width:43.5pt;height:16.65pt;z-index:251670528;visibility:visible;mso-wrap-style:square;mso-width-percent:0;mso-height-percent:0;mso-wrap-distance-left:9pt;mso-wrap-distance-top:3.6pt;mso-wrap-distance-right:9pt;mso-wrap-distance-bottom:3.6pt;mso-position-horizontal:absolute;mso-position-horizontal-relative:text;mso-position-vertical:absolute;mso-position-vertical-relative:text;mso-width-percent:0;mso-height-percent:0;mso-width-relative:margin;mso-height-relative:margin;v-text-anchor:top" o:gfxdata="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" stroked="f">
-                <v:textbox>
-                  <w:txbxContent>
-                    <w:p>
-                      <w:pPr>
-                        <w:adjustRightInd w:val="0"/>
-                        <w:snapToGrid w:val="0"/>
-                        <w:rPr>
-                          <w:sz w:val="16"/>
-                          <w:szCs w:val="16"/>
-                        </w:rPr>
-                      </w:pPr>
-                      <w:r>
-                        <w:rPr>
-                          <w:sz w:val="16"/>
-                          <w:szCs w:val="16"/>
-                        </w:rPr>
-                        <w:t>t</w:t>
-                      </w:r>
-                      <w:r>
-                        <w:rPr>
-                          <w:sz w:val="16"/>
-                          <w:szCs w:val="16"/>
-                        </w:rPr>
-                        <w:t>1</w:t>
-                      </w:r>
-                      <w:r>
-                        <w:rPr>
-                          <w:sz w:val="16"/>
-                          <w:szCs w:val="16"/>
-                        </w:rPr>
-                        <w:t>_timer</w:t>
-                      </w:r>
-                    </w:p>
-                  </w:txbxContent>
-                </v:textbox>
-                <w10:wrap type="square"/>
-              </v:shape>
-            </w:pict>
-          </mc:Fallback>
-        </mc:AlternateContent>
-      </w:r>
-      <w:r>
-        <w:rPr>
-          <w:rFonts w:ascii="Times New Roman" w:eastAsia="宋体" w:hAnsi="Times New Roman" w:cs="Times New Roman" w:hint="eastAsia"/>
-          <w:bCs/>
-          <w:noProof/>
-          <w:color w:val="0D0D0D" w:themeColor="text1" w:themeTint="F2"/>
-          <w:kern w:val="44"/>
-          <w:sz w:val="18"/>
-          <w:szCs w:val="18"/>
-        </w:rPr>
-        <mc:AlternateContent>
-          <mc:Choice Requires="wps">
-            <w:drawing>
-              <wp:anchor distT="0" distB="0" distL="114300" distR="114300" simplePos="0" relativeHeight="251683840" behindDoc="0" locked="0" layoutInCell="1" allowOverlap="1" wp14:anchorId="04AF6077" wp14:editId="18246319">
-                <wp:simplePos x="0" y="0"/>
-                <wp:positionH relativeFrom="column">
-                  <wp:posOffset>3456295</wp:posOffset>
-                </wp:positionH>
-                <wp:positionV relativeFrom="paragraph">
-                  <wp:posOffset>29798</wp:posOffset>
-                </wp:positionV>
-                <wp:extent cx="0" cy="265088"/>
-                <wp:effectExtent l="95250" t="0" r="57150" b="59055"/>
-                <wp:wrapNone/>
-                <wp:docPr id="14" name="直接连接符 14"/>
-                <wp:cNvGraphicFramePr/>
-                <a:graphic xmlns:a="http://schemas.openxmlformats.org/drawingml/2006/main">
-                  <a:graphicData uri="http://schemas.microsoft.com/office/word/2010/wordprocessingShape">
-                    <wps:wsp>
-                      <wps:cNvCnPr/>
-                      <wps:spPr>
-                        <a:xfrm flipH="1">
-                          <a:off x="0" y="0"/>
-                          <a:ext cx="0" cy="265088"/>
-                        </a:xfrm>
-                        <a:prstGeom prst="line">
-                          <a:avLst/>
-                        </a:prstGeom>
-                        <a:ln w="12700">
-                          <a:solidFill>
-                            <a:schemeClr val="bg2">
-                              <a:lumMod val="50000"/>
-                            </a:schemeClr>
-                          </a:solidFill>
-                          <a:prstDash val="sysDash"/>
-                          <a:headEnd type="none"/>
-                          <a:tailEnd type="arrow"/>
-                        </a:ln>
-                      </wps:spPr>
-                      <wps:style>
-                        <a:lnRef idx="1">
-                          <a:schemeClr val="accent1"/>
-                        </a:lnRef>
-                        <a:fillRef idx="0">
-                          <a:schemeClr val="accent1"/>
-                        </a:fillRef>
-                        <a:effectRef idx="0">
-                          <a:schemeClr val="accent1"/>
-                        </a:effectRef>
-                        <a:fontRef idx="minor">
-                          <a:schemeClr val="tx1"/>
-                        </a:fontRef>
-                      </wps:style>
-                      <wps:bodyPr/>
-                    </wps:wsp>
-                  </a:graphicData>
-                </a:graphic>
-                <wp14:sizeRelH relativeFrom="margin">
-                  <wp14:pctWidth>0</wp14:pctWidth>
-                </wp14:sizeRelH>
-                <wp14:sizeRelV relativeFrom="margin">
-                  <wp14:pctHeight>0</wp14:pctHeight>
-                </wp14:sizeRelV>
-              </wp:anchor>
-            </w:drawing>
-          </mc:Choice>
-          <mc:Fallback>
-            <w:pict>
-              <v:line w14:anchorId="4D35642E" id="直接连接符 14" o:spid="_x0000_s1026" style="position:absolute;left:0;text-align:left;flip:x;z-index:251683840;visibility:visible;mso-wrap-style:square;mso-width-percent:0;mso-height-percent:0;mso-wrap-distance-left:9pt;mso-wrap-distance-top:0;mso-wrap-distance-right:9pt;mso-wrap-distance-bottom:0;mso-position-horizontal:absolute;mso-position-horizontal-relative:text;mso-position-vertical:absolute;mso-position-vertical-relative:text;mso-width-percent:0;mso-height-percent:0;mso-width-relative:margin;mso-height-relative:margin" from="272.15pt,2.35pt" to="272.15pt,23.2pt" o:gfxdata="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" strokecolor="#747070 [1614]" strokeweight="1pt">
-                <v:stroke dashstyle="3 1" endarrow="open" joinstyle="miter"/>
-              </v:line>
-            </w:pict>
-          </mc:Fallback>
-        </mc:AlternateContent>
-      </w:r>
-    </w:p>
-    <w:p>
-      <w:pPr>
-        <w:rPr>
-          <w:rFonts w:ascii="Times New Roman" w:eastAsia="宋体" w:hAnsi="Times New Roman" w:cs="Times New Roman" w:hint="eastAsia"/>
-          <w:bCs/>
-          <w:color w:val="0D0D0D" w:themeColor="text1" w:themeTint="F2"/>
-          <w:kern w:val="44"/>
-          <w:sz w:val="18"/>
-          <w:szCs w:val="18"/>
-        </w:rPr>
-      </w:pPr>
-      <w:r>
-        <w:rPr>
-          <w:noProof/>
-          <w:sz w:val="18"/>
-          <w:szCs w:val="18"/>
-        </w:rPr>
-        <mc:AlternateContent>
-          <mc:Choice Requires="wps">
-            <w:drawing>
-              <wp:anchor distT="45720" distB="45720" distL="114300" distR="114300" simplePos="0" relativeHeight="251681792" behindDoc="0" locked="0" layoutInCell="1" allowOverlap="1" wp14:anchorId="0417904A" wp14:editId="1331462A">
-                <wp:simplePos x="0" y="0"/>
-                <wp:positionH relativeFrom="column">
-                  <wp:posOffset>2964815</wp:posOffset>
-                </wp:positionH>
-                <wp:positionV relativeFrom="paragraph">
-                  <wp:posOffset>118110</wp:posOffset>
-                </wp:positionV>
-                <wp:extent cx="1029970" cy="395605"/>
-                <wp:effectExtent l="0" t="0" r="0" b="4445"/>
-                <wp:wrapSquare wrapText="bothSides"/>
-                <wp:docPr id="13" name="文本框 2"/>
-                <wp:cNvGraphicFramePr>
-                  <a:graphicFrameLocks xmlns:a="http://schemas.openxmlformats.org/drawingml/2006/main"/>
-                </wp:cNvGraphicFramePr>
-                <a:graphic xmlns:a="http://schemas.openxmlformats.org/drawingml/2006/main">
-                  <a:graphicData uri="http://schemas.microsoft.com/office/word/2010/wordprocessingShape">
-                    <wps:wsp>
-                      <wps:cNvSpPr txBox="1">
-                        <a:spLocks noChangeArrowheads="1"/>
-                      </wps:cNvSpPr>
-                      <wps:spPr bwMode="auto">
-                        <a:xfrm>
-                          <a:off x="0" y="0"/>
-                          <a:ext cx="1029970" cy="395605"/>
-                        </a:xfrm>
-                        <a:prstGeom prst="rect">
-                          <a:avLst/>
-                        </a:prstGeom>
-                        <a:solidFill>
-                          <a:srgbClr val="FFFFFF"/>
-                        </a:solidFill>
-                        <a:ln w="9525">
-                          <a:noFill/>
-                          <a:miter lim="800000"/>
-                          <a:headEnd/>
-                          <a:tailEnd/>
-                        </a:ln>
-                      </wps:spPr>
-                      <wps:txbx>
-                        <w:txbxContent>
-                          <w:p>
-                            <w:pPr>
-                              <w:adjustRightInd w:val="0"/>
-                              <w:snapToGrid w:val="0"/>
-                              <w:rPr>
-                                <w:rFonts w:hint="eastAsia"/>
-                                <w:sz w:val="16"/>
-                                <w:szCs w:val="16"/>
-                              </w:rPr>
-                            </w:pPr>
-                            <w:r>
-                              <w:rPr>
-                                <w:sz w:val="16"/>
-                                <w:szCs w:val="16"/>
-                              </w:rPr>
-                              <w:t>abort_</w:t>
-                            </w:r>
-                            <w:r>
-                              <w:rPr>
-                                <w:sz w:val="16"/>
-                                <w:szCs w:val="16"/>
-                              </w:rPr>
-                              <w:t>end</w:t>
+                              <w:t>abort_end</w:t>
                             </w:r>
                             <w:r>
                               <w:rPr>
@@ -3757,7 +3769,6 @@
                               <w:adjustRightInd w:val="0"/>
                               <w:snapToGrid w:val="0"/>
                               <w:rPr>
-                                <w:rFonts w:hint="eastAsia"/>
                                 <w:sz w:val="16"/>
                                 <w:szCs w:val="16"/>
                               </w:rPr>
@@ -3797,22 +3808,43 @@
                                 <w:sz w:val="16"/>
                                 <w:szCs w:val="16"/>
                               </w:rPr>
-                              <w:t>ps=</w:t>
+                              <w:t>ps=0)</w:t>
+                            </w:r>
+                          </w:p>
+                          <w:p>
+                            <w:pPr>
+                              <w:adjustRightInd w:val="0"/>
+                              <w:snapToGrid w:val="0"/>
+                              <w:rPr>
+                                <w:sz w:val="16"/>
+                                <w:szCs w:val="16"/>
+                              </w:rPr>
+                            </w:pPr>
+                            <w:r>
+                              <w:rPr>
+                                <w:rFonts w:hint="eastAsia"/>
+                                <w:sz w:val="16"/>
+                                <w:szCs w:val="16"/>
+                              </w:rPr>
+                              <w:t>t</w:t>
                             </w:r>
                             <w:r>
                               <w:rPr>
                                 <w:sz w:val="16"/>
                                 <w:szCs w:val="16"/>
                               </w:rPr>
-                              <w:t>0</w:t>
+                              <w:t>x_preemt_en=1</w:t>
                             </w:r>
-                            <w:r>
+                          </w:p>
+                          <w:p>
+                            <w:pPr>
+                              <w:adjustRightInd w:val="0"/>
+                              <w:snapToGrid w:val="0"/>
                               <w:rPr>
                                 <w:sz w:val="16"/>
                                 <w:szCs w:val="16"/>
                               </w:rPr>
-                              <w:t>)</w:t>
-                            </w:r>
+                            </w:pPr>
                           </w:p>
                         </w:txbxContent>
                       </wps:txbx>
@@ -3833,7 +3865,7 @@
           </mc:Choice>
           <mc:Fallback>
             <w:pict>
-              <v:shape w14:anchorId="0417904A" id="_x0000_s1030" type="#_x0000_t202" style="position:absolute;left:0;text-align:left;margin-left:233.45pt;margin-top:9.3pt;width:81.1pt;height:31.15pt;z-index:251681792;visibility:visible;mso-wrap-style:square;mso-width-percent:0;mso-height-percent:0;mso-wrap-distance-left:9pt;mso-wrap-distance-top:3.6pt;mso-wrap-distance-right:9pt;mso-wrap-distance-bottom:3.6pt;mso-position-horizontal:absolute;mso-position-horizontal-relative:text;mso-position-vertical:absolute;mso-position-vertical-relative:text;mso-width-percent:0;mso-height-percent:0;mso-width-relative:margin;mso-height-relative:margin;v-text-anchor:top" o:gfxdata="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" stroked="f">
+              <v:shape w14:anchorId="0417904A" id="_x0000_s1030" type="#_x0000_t202" style="position:absolute;left:0;text-align:left;margin-left:229.65pt;margin-top:1.7pt;width:81.1pt;height:40.25pt;z-index:251681792;visibility:visible;mso-wrap-style:square;mso-width-percent:0;mso-height-percent:0;mso-wrap-distance-left:9pt;mso-wrap-distance-top:3.6pt;mso-wrap-distance-right:9pt;mso-wrap-distance-bottom:3.6pt;mso-position-horizontal:absolute;mso-position-horizontal-relative:text;mso-position-vertical:absolute;mso-position-vertical-relative:text;mso-width-percent:0;mso-height-percent:0;mso-width-relative:margin;mso-height-relative:margin;v-text-anchor:top" o:gfxdata="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" stroked="f">
                 <v:textbox>
                   <w:txbxContent>
                     <w:p>
@@ -3841,7 +3873,6 @@
                         <w:adjustRightInd w:val="0"/>
                         <w:snapToGrid w:val="0"/>
                         <w:rPr>
-                          <w:rFonts w:hint="eastAsia"/>
                           <w:sz w:val="16"/>
                           <w:szCs w:val="16"/>
                         </w:rPr>
@@ -3851,14 +3882,7 @@
                           <w:sz w:val="16"/>
                           <w:szCs w:val="16"/>
                         </w:rPr>
-                        <w:t>abort_</w:t>
-                      </w:r>
-                      <w:r>
-                        <w:rPr>
-                          <w:sz w:val="16"/>
-                          <w:szCs w:val="16"/>
-                        </w:rPr>
-                        <w:t>end</w:t>
+                        <w:t>abort_end</w:t>
                       </w:r>
                       <w:r>
                         <w:rPr>
@@ -3874,7 +3898,6 @@
                         <w:adjustRightInd w:val="0"/>
                         <w:snapToGrid w:val="0"/>
                         <w:rPr>
-                          <w:rFonts w:hint="eastAsia"/>
                           <w:sz w:val="16"/>
                           <w:szCs w:val="16"/>
                         </w:rPr>
@@ -3914,22 +3937,43 @@
                           <w:sz w:val="16"/>
                           <w:szCs w:val="16"/>
                         </w:rPr>
-                        <w:t>ps=</w:t>
+                        <w:t>ps=0)</w:t>
+                      </w:r>
+                    </w:p>
+                    <w:p>
+                      <w:pPr>
+                        <w:adjustRightInd w:val="0"/>
+                        <w:snapToGrid w:val="0"/>
+                        <w:rPr>
+                          <w:sz w:val="16"/>
+                          <w:szCs w:val="16"/>
+                        </w:rPr>
+                      </w:pPr>
+                      <w:r>
+                        <w:rPr>
+                          <w:rFonts w:hint="eastAsia"/>
+                          <w:sz w:val="16"/>
+                          <w:szCs w:val="16"/>
+                        </w:rPr>
+                        <w:t>t</w:t>
                       </w:r>
                       <w:r>
                         <w:rPr>
                           <w:sz w:val="16"/>
                           <w:szCs w:val="16"/>
                         </w:rPr>
-                        <w:t>0</w:t>
+                        <w:t>x_preemt_en=1</w:t>
                       </w:r>
-                      <w:r>
+                    </w:p>
+                    <w:p>
+                      <w:pPr>
+                        <w:adjustRightInd w:val="0"/>
+                        <w:snapToGrid w:val="0"/>
                         <w:rPr>
                           <w:sz w:val="16"/>
                           <w:szCs w:val="16"/>
                         </w:rPr>
-                        <w:t>)</w:t>
-                      </w:r>
+                      </w:pPr>
                     </w:p>
                   </w:txbxContent>
                 </v:textbox>
@@ -3939,82 +3983,111 @@
           </mc:Fallback>
         </mc:AlternateContent>
       </w:r>
-    </w:p>
-    <w:p>
-      <w:pPr>
-        <w:rPr>
-          <w:rFonts w:ascii="Times New Roman" w:eastAsia="宋体" w:hAnsi="Times New Roman" w:cs="Times New Roman"/>
-          <w:bCs/>
-          <w:color w:val="0D0D0D" w:themeColor="text1" w:themeTint="F2"/>
-          <w:kern w:val="44"/>
-          <w:sz w:val="18"/>
-          <w:szCs w:val="18"/>
-        </w:rPr>
-      </w:pPr>
-      <w:r>
-        <w:rPr>
-          <w:rFonts w:ascii="Times New Roman" w:eastAsia="宋体" w:hAnsi="Times New Roman" w:cs="Times New Roman" w:hint="eastAsia"/>
-          <w:bCs/>
+      <w:r>
+        <w:rPr>
           <w:noProof/>
-          <w:color w:val="0D0D0D" w:themeColor="text1" w:themeTint="F2"/>
-          <w:kern w:val="44"/>
           <w:sz w:val="18"/>
           <w:szCs w:val="18"/>
         </w:rPr>
         <mc:AlternateContent>
           <mc:Choice Requires="wps">
             <w:drawing>
-              <wp:anchor distT="0" distB="0" distL="114300" distR="114300" simplePos="0" relativeHeight="251687936" behindDoc="0" locked="0" layoutInCell="1" allowOverlap="1" wp14:anchorId="7ED15D77" wp14:editId="6FEA4E94">
+              <wp:anchor distT="45720" distB="45720" distL="114300" distR="114300" simplePos="0" relativeHeight="251685888" behindDoc="0" locked="0" layoutInCell="1" allowOverlap="1" wp14:anchorId="61C1B4D0" wp14:editId="4F018DDF">
                 <wp:simplePos x="0" y="0"/>
                 <wp:positionH relativeFrom="column">
-                  <wp:posOffset>1183148</wp:posOffset>
+                  <wp:posOffset>1353820</wp:posOffset>
                 </wp:positionH>
                 <wp:positionV relativeFrom="paragraph">
-                  <wp:posOffset>144780</wp:posOffset>
+                  <wp:posOffset>142875</wp:posOffset>
                 </wp:positionV>
-                <wp:extent cx="7108" cy="382137"/>
-                <wp:effectExtent l="76200" t="0" r="107315" b="56515"/>
-                <wp:wrapNone/>
-                <wp:docPr id="16" name="直接连接符 16"/>
-                <wp:cNvGraphicFramePr/>
+                <wp:extent cx="968375" cy="368300"/>
+                <wp:effectExtent l="0" t="0" r="3175" b="0"/>
+                <wp:wrapSquare wrapText="bothSides"/>
+                <wp:docPr id="15" name="文本框 2"/>
+                <wp:cNvGraphicFramePr>
+                  <a:graphicFrameLocks xmlns:a="http://schemas.openxmlformats.org/drawingml/2006/main"/>
+                </wp:cNvGraphicFramePr>
                 <a:graphic xmlns:a="http://schemas.openxmlformats.org/drawingml/2006/main">
                   <a:graphicData uri="http://schemas.microsoft.com/office/word/2010/wordprocessingShape">
                     <wps:wsp>
-                      <wps:cNvCnPr/>
-                      <wps:spPr>
+                      <wps:cNvSpPr txBox="1">
+                        <a:spLocks noChangeArrowheads="1"/>
+                      </wps:cNvSpPr>
+                      <wps:spPr bwMode="auto">
                         <a:xfrm>
                           <a:off x="0" y="0"/>
-                          <a:ext cx="7108" cy="382137"/>
+                          <a:ext cx="968375" cy="368300"/>
                         </a:xfrm>
-                        <a:prstGeom prst="line">
+                        <a:prstGeom prst="rect">
                           <a:avLst/>
                         </a:prstGeom>
-                        <a:ln w="12700">
-                          <a:solidFill>
-                            <a:schemeClr val="bg2">
-                              <a:lumMod val="50000"/>
-                            </a:schemeClr>
-                          </a:solidFill>
-                          <a:prstDash val="sysDash"/>
-                          <a:headEnd type="none"/>
-                          <a:tailEnd type="arrow"/>
+                        <a:solidFill>
+                          <a:srgbClr val="FFFFFF"/>
+                        </a:solidFill>
+                        <a:ln w="9525">
+                          <a:noFill/>
+                          <a:miter lim="800000"/>
+                          <a:headEnd/>
+                          <a:tailEnd/>
                         </a:ln>
                       </wps:spPr>
-                      <wps:style>
-                        <a:lnRef idx="1">
-                          <a:schemeClr val="accent1"/>
-                        </a:lnRef>
-                        <a:fillRef idx="0">
-                          <a:schemeClr val="accent1"/>
-                        </a:fillRef>
-                        <a:effectRef idx="0">
-                          <a:schemeClr val="accent1"/>
-                        </a:effectRef>
-                        <a:fontRef idx="minor">
-                          <a:schemeClr val="tx1"/>
-                        </a:fontRef>
-                      </wps:style>
-                      <wps:bodyPr/>
+                      <wps:txbx>
+                        <w:txbxContent>
+                          <w:p>
+                            <w:pPr>
+                              <w:adjustRightInd w:val="0"/>
+                              <w:snapToGrid w:val="0"/>
+                              <w:rPr>
+                                <w:sz w:val="16"/>
+                                <w:szCs w:val="16"/>
+                              </w:rPr>
+                            </w:pPr>
+                            <w:r>
+                              <w:rPr>
+                                <w:sz w:val="16"/>
+                                <w:szCs w:val="16"/>
+                              </w:rPr>
+                              <w:t>abort_done</w:t>
+                            </w:r>
+                            <w:r>
+                              <w:rPr>
+                                <w:rFonts w:hint="eastAsia"/>
+                                <w:sz w:val="16"/>
+                                <w:szCs w:val="16"/>
+                              </w:rPr>
+                              <w:t>中断</w:t>
+                            </w:r>
+                          </w:p>
+                          <w:p>
+                            <w:pPr>
+                              <w:adjustRightInd w:val="0"/>
+                              <w:snapToGrid w:val="0"/>
+                              <w:rPr>
+                                <w:sz w:val="16"/>
+                                <w:szCs w:val="16"/>
+                              </w:rPr>
+                            </w:pPr>
+                            <w:r>
+                              <w:rPr>
+                                <w:rFonts w:hint="eastAsia"/>
+                                <w:sz w:val="16"/>
+                                <w:szCs w:val="16"/>
+                              </w:rPr>
+                              <w:t>t</w:t>
+                            </w:r>
+                            <w:r>
+                              <w:rPr>
+                                <w:sz w:val="16"/>
+                                <w:szCs w:val="16"/>
+                              </w:rPr>
+                              <w:t>x_preemt_en=0</w:t>
+                            </w:r>
+                          </w:p>
+                        </w:txbxContent>
+                      </wps:txbx>
+                      <wps:bodyPr rot="0" vert="horz" wrap="square" lIns="91440" tIns="45720" rIns="91440" bIns="45720" anchor="t" anchorCtr="0">
+                        <a:noAutofit/>
+                      </wps:bodyPr>
                     </wps:wsp>
                   </a:graphicData>
                 </a:graphic>
@@ -4029,9 +4102,63 @@
           </mc:Choice>
           <mc:Fallback>
             <w:pict>
-              <v:line w14:anchorId="08FA7777" id="直接连接符 16" o:spid="_x0000_s1026" style="position:absolute;left:0;text-align:left;z-index:251687936;visibility:visible;mso-wrap-style:square;mso-width-percent:0;mso-height-percent:0;mso-wrap-distance-left:9pt;mso-wrap-distance-top:0;mso-wrap-distance-right:9pt;mso-wrap-distance-bottom:0;mso-position-horizontal:absolute;mso-position-horizontal-relative:text;mso-position-vertical:absolute;mso-position-vertical-relative:text;mso-width-percent:0;mso-height-percent:0;mso-width-relative:margin;mso-height-relative:margin" from="93.15pt,11.4pt" to="93.7pt,41.5pt" o:gfxdata="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" strokecolor="#747070 [1614]" strokeweight="1pt">
-                <v:stroke dashstyle="3 1" endarrow="open" joinstyle="miter"/>
-              </v:line>
+              <v:shape w14:anchorId="61C1B4D0" id="_x0000_s1031" type="#_x0000_t202" style="position:absolute;left:0;text-align:left;margin-left:106.6pt;margin-top:11.25pt;width:76.25pt;height:29pt;z-index:251685888;visibility:visible;mso-wrap-style:square;mso-width-percent:0;mso-height-percent:0;mso-wrap-distance-left:9pt;mso-wrap-distance-top:3.6pt;mso-wrap-distance-right:9pt;mso-wrap-distance-bottom:3.6pt;mso-position-horizontal:absolute;mso-position-horizontal-relative:text;mso-position-vertical:absolute;mso-position-vertical-relative:text;mso-width-percent:0;mso-height-percent:0;mso-width-relative:margin;mso-height-relative:margin;v-text-anchor:top" o:gfxdata="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" stroked="f">
+                <v:textbox>
+                  <w:txbxContent>
+                    <w:p>
+                      <w:pPr>
+                        <w:adjustRightInd w:val="0"/>
+                        <w:snapToGrid w:val="0"/>
+                        <w:rPr>
+                          <w:sz w:val="16"/>
+                          <w:szCs w:val="16"/>
+                        </w:rPr>
+                      </w:pPr>
+                      <w:r>
+                        <w:rPr>
+                          <w:sz w:val="16"/>
+                          <w:szCs w:val="16"/>
+                        </w:rPr>
+                        <w:t>abort_done</w:t>
+                      </w:r>
+                      <w:r>
+                        <w:rPr>
+                          <w:rFonts w:hint="eastAsia"/>
+                          <w:sz w:val="16"/>
+                          <w:szCs w:val="16"/>
+                        </w:rPr>
+                        <w:t>中断</w:t>
+                      </w:r>
+                    </w:p>
+                    <w:p>
+                      <w:pPr>
+                        <w:adjustRightInd w:val="0"/>
+                        <w:snapToGrid w:val="0"/>
+                        <w:rPr>
+                          <w:sz w:val="16"/>
+                          <w:szCs w:val="16"/>
+                        </w:rPr>
+                      </w:pPr>
+                      <w:r>
+                        <w:rPr>
+                          <w:rFonts w:hint="eastAsia"/>
+                          <w:sz w:val="16"/>
+                          <w:szCs w:val="16"/>
+                        </w:rPr>
+                        <w:t>t</w:t>
+                      </w:r>
+                      <w:r>
+                        <w:rPr>
+                          <w:sz w:val="16"/>
+                          <w:szCs w:val="16"/>
+                        </w:rPr>
+                        <w:t>x_preemt_en=0</w:t>
+                      </w:r>
+                    </w:p>
+                  </w:txbxContent>
+                </v:textbox>
+                <w10:wrap type="square"/>
+              </v:shape>
             </w:pict>
           </mc:Fallback>
         </mc:AlternateContent>
@@ -4045,13 +4172,13 @@
         <mc:AlternateContent>
           <mc:Choice Requires="wps">
             <w:drawing>
-              <wp:anchor distT="45720" distB="45720" distL="114300" distR="114300" simplePos="0" relativeHeight="251679744" behindDoc="0" locked="0" layoutInCell="1" allowOverlap="1" wp14:anchorId="2D1EF013" wp14:editId="1F2348B6">
+              <wp:anchor distT="45720" distB="45720" distL="114300" distR="114300" simplePos="0" relativeHeight="251679744" behindDoc="0" locked="0" layoutInCell="1" allowOverlap="1" wp14:anchorId="2D1EF013" wp14:editId="7696F4DE">
                 <wp:simplePos x="0" y="0"/>
                 <wp:positionH relativeFrom="column">
-                  <wp:posOffset>139065</wp:posOffset>
+                  <wp:posOffset>472440</wp:posOffset>
                 </wp:positionH>
                 <wp:positionV relativeFrom="paragraph">
-                  <wp:posOffset>42545</wp:posOffset>
+                  <wp:posOffset>61595</wp:posOffset>
                 </wp:positionV>
                 <wp:extent cx="907415" cy="518160"/>
                 <wp:effectExtent l="0" t="0" r="6985" b="0"/>
@@ -4091,7 +4218,6 @@
                               <w:adjustRightInd w:val="0"/>
                               <w:snapToGrid w:val="0"/>
                               <w:rPr>
-                                <w:rFonts w:hint="eastAsia"/>
                                 <w:sz w:val="16"/>
                                 <w:szCs w:val="16"/>
                               </w:rPr>
@@ -4180,7 +4306,6 @@
                               <w:adjustRightInd w:val="0"/>
                               <w:snapToGrid w:val="0"/>
                               <w:rPr>
-                                <w:rFonts w:hint="eastAsia"/>
                                 <w:sz w:val="16"/>
                                 <w:szCs w:val="16"/>
                               </w:rPr>
@@ -4220,7 +4345,7 @@
           </mc:Choice>
           <mc:Fallback>
             <w:pict>
-              <v:shape w14:anchorId="2D1EF013" id="_x0000_s1031" type="#_x0000_t202" style="position:absolute;left:0;text-align:left;margin-left:10.95pt;margin-top:3.35pt;width:71.45pt;height:40.8pt;z-index:251679744;visibility:visible;mso-wrap-style:square;mso-width-percent:0;mso-height-percent:0;mso-wrap-distance-left:9pt;mso-wrap-distance-top:3.6pt;mso-wrap-distance-right:9pt;mso-wrap-distance-bottom:3.6pt;mso-position-horizontal:absolute;mso-position-horizontal-relative:text;mso-position-vertical:absolute;mso-position-vertical-relative:text;mso-width-percent:0;mso-height-percent:0;mso-width-relative:margin;mso-height-relative:margin;v-text-anchor:top" o:gfxdata="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" stroked="f">
+              <v:shape w14:anchorId="2D1EF013" id="_x0000_s1032" type="#_x0000_t202" style="position:absolute;left:0;text-align:left;margin-left:37.2pt;margin-top:4.85pt;width:71.45pt;height:40.8pt;z-index:251679744;visibility:visible;mso-wrap-style:square;mso-width-percent:0;mso-height-percent:0;mso-wrap-distance-left:9pt;mso-wrap-distance-top:3.6pt;mso-wrap-distance-right:9pt;mso-wrap-distance-bottom:3.6pt;mso-position-horizontal:absolute;mso-position-horizontal-relative:text;mso-position-vertical:absolute;mso-position-vertical-relative:text;mso-width-percent:0;mso-height-percent:0;mso-width-relative:margin;mso-height-relative:margin;v-text-anchor:top" o:gfxdata="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" stroked="f">
                 <v:textbox>
                   <w:txbxContent>
                     <w:p>
@@ -4228,7 +4353,6 @@
                         <w:adjustRightInd w:val="0"/>
                         <w:snapToGrid w:val="0"/>
                         <w:rPr>
-                          <w:rFonts w:hint="eastAsia"/>
                           <w:sz w:val="16"/>
                           <w:szCs w:val="16"/>
                         </w:rPr>
@@ -4317,7 +4441,6 @@
                         <w:adjustRightInd w:val="0"/>
                         <w:snapToGrid w:val="0"/>
                         <w:rPr>
-                          <w:rFonts w:hint="eastAsia"/>
                           <w:sz w:val="16"/>
                           <w:szCs w:val="16"/>
                         </w:rPr>
@@ -4336,232 +4459,6 @@
                           <w:szCs w:val="16"/>
                         </w:rPr>
                         <w:t>x_preemt_en=1</w:t>
-                      </w:r>
-                    </w:p>
-                  </w:txbxContent>
-                </v:textbox>
-                <w10:wrap type="square"/>
-              </v:shape>
-            </w:pict>
-          </mc:Fallback>
-        </mc:AlternateContent>
-      </w:r>
-      <w:r>
-        <w:rPr>
-          <w:rFonts w:ascii="Times New Roman" w:eastAsia="宋体" w:hAnsi="Times New Roman" w:cs="Times New Roman"/>
-          <w:bCs/>
-          <w:color w:val="0D0D0D" w:themeColor="text1" w:themeTint="F2"/>
-          <w:kern w:val="44"/>
-          <w:sz w:val="18"/>
-          <w:szCs w:val="18"/>
-        </w:rPr>
-        <w:t xml:space="preserve">             </w:t>
-      </w:r>
-    </w:p>
-    <w:p>
-      <w:pPr>
-        <w:rPr>
-          <w:sz w:val="18"/>
-          <w:szCs w:val="18"/>
-        </w:rPr>
-      </w:pPr>
-    </w:p>
-    <w:p>
-      <w:pPr>
-        <w:rPr>
-          <w:rFonts w:hint="eastAsia"/>
-          <w:sz w:val="18"/>
-          <w:szCs w:val="18"/>
-        </w:rPr>
-      </w:pPr>
-      <w:r>
-        <w:rPr>
-          <w:noProof/>
-          <w:sz w:val="18"/>
-          <w:szCs w:val="18"/>
-        </w:rPr>
-        <mc:AlternateContent>
-          <mc:Choice Requires="wps">
-            <w:drawing>
-              <wp:anchor distT="45720" distB="45720" distL="114300" distR="114300" simplePos="0" relativeHeight="251685888" behindDoc="0" locked="0" layoutInCell="1" allowOverlap="1" wp14:anchorId="61C1B4D0" wp14:editId="0F8E78E1">
-                <wp:simplePos x="0" y="0"/>
-                <wp:positionH relativeFrom="column">
-                  <wp:posOffset>699135</wp:posOffset>
-                </wp:positionH>
-                <wp:positionV relativeFrom="paragraph">
-                  <wp:posOffset>170180</wp:posOffset>
-                </wp:positionV>
-                <wp:extent cx="968375" cy="368300"/>
-                <wp:effectExtent l="0" t="0" r="3175" b="0"/>
-                <wp:wrapSquare wrapText="bothSides"/>
-                <wp:docPr id="15" name="文本框 2"/>
-                <wp:cNvGraphicFramePr>
-                  <a:graphicFrameLocks xmlns:a="http://schemas.openxmlformats.org/drawingml/2006/main"/>
-                </wp:cNvGraphicFramePr>
-                <a:graphic xmlns:a="http://schemas.openxmlformats.org/drawingml/2006/main">
-                  <a:graphicData uri="http://schemas.microsoft.com/office/word/2010/wordprocessingShape">
-                    <wps:wsp>
-                      <wps:cNvSpPr txBox="1">
-                        <a:spLocks noChangeArrowheads="1"/>
-                      </wps:cNvSpPr>
-                      <wps:spPr bwMode="auto">
-                        <a:xfrm>
-                          <a:off x="0" y="0"/>
-                          <a:ext cx="968375" cy="368300"/>
-                        </a:xfrm>
-                        <a:prstGeom prst="rect">
-                          <a:avLst/>
-                        </a:prstGeom>
-                        <a:solidFill>
-                          <a:srgbClr val="FFFFFF"/>
-                        </a:solidFill>
-                        <a:ln w="9525">
-                          <a:noFill/>
-                          <a:miter lim="800000"/>
-                          <a:headEnd/>
-                          <a:tailEnd/>
-                        </a:ln>
-                      </wps:spPr>
-                      <wps:txbx>
-                        <w:txbxContent>
-                          <w:p>
-                            <w:pPr>
-                              <w:adjustRightInd w:val="0"/>
-                              <w:snapToGrid w:val="0"/>
-                              <w:rPr>
-                                <w:rFonts w:hint="eastAsia"/>
-                                <w:sz w:val="16"/>
-                                <w:szCs w:val="16"/>
-                              </w:rPr>
-                            </w:pPr>
-                            <w:r>
-                              <w:rPr>
-                                <w:sz w:val="16"/>
-                                <w:szCs w:val="16"/>
-                              </w:rPr>
-                              <w:t>abort_done</w:t>
-                            </w:r>
-                            <w:r>
-                              <w:rPr>
-                                <w:rFonts w:hint="eastAsia"/>
-                                <w:sz w:val="16"/>
-                                <w:szCs w:val="16"/>
-                              </w:rPr>
-                              <w:t>中断</w:t>
-                            </w:r>
-                          </w:p>
-                          <w:p>
-                            <w:pPr>
-                              <w:adjustRightInd w:val="0"/>
-                              <w:snapToGrid w:val="0"/>
-                              <w:rPr>
-                                <w:rFonts w:hint="eastAsia"/>
-                                <w:sz w:val="16"/>
-                                <w:szCs w:val="16"/>
-                              </w:rPr>
-                            </w:pPr>
-                            <w:r>
-                              <w:rPr>
-                                <w:rFonts w:hint="eastAsia"/>
-                                <w:sz w:val="16"/>
-                                <w:szCs w:val="16"/>
-                              </w:rPr>
-                              <w:t>t</w:t>
-                            </w:r>
-                            <w:r>
-                              <w:rPr>
-                                <w:sz w:val="16"/>
-                                <w:szCs w:val="16"/>
-                              </w:rPr>
-                              <w:t>x_preemt_en=</w:t>
-                            </w:r>
-                            <w:r>
-                              <w:rPr>
-                                <w:sz w:val="16"/>
-                                <w:szCs w:val="16"/>
-                              </w:rPr>
-                              <w:t>0</w:t>
-                            </w:r>
-                          </w:p>
-                        </w:txbxContent>
-                      </wps:txbx>
-                      <wps:bodyPr rot="0" vert="horz" wrap="square" lIns="91440" tIns="45720" rIns="91440" bIns="45720" anchor="t" anchorCtr="0">
-                        <a:noAutofit/>
-                      </wps:bodyPr>
-                    </wps:wsp>
-                  </a:graphicData>
-                </a:graphic>
-                <wp14:sizeRelH relativeFrom="margin">
-                  <wp14:pctWidth>0</wp14:pctWidth>
-                </wp14:sizeRelH>
-                <wp14:sizeRelV relativeFrom="margin">
-                  <wp14:pctHeight>0</wp14:pctHeight>
-                </wp14:sizeRelV>
-              </wp:anchor>
-            </w:drawing>
-          </mc:Choice>
-          <mc:Fallback>
-            <w:pict>
-              <v:shape w14:anchorId="61C1B4D0" id="_x0000_s1032" type="#_x0000_t202" style="position:absolute;left:0;text-align:left;margin-left:55.05pt;margin-top:13.4pt;width:76.25pt;height:29pt;z-index:251685888;visibility:visible;mso-wrap-style:square;mso-width-percent:0;mso-height-percent:0;mso-wrap-distance-left:9pt;mso-wrap-distance-top:3.6pt;mso-wrap-distance-right:9pt;mso-wrap-distance-bottom:3.6pt;mso-position-horizontal:absolute;mso-position-horizontal-relative:text;mso-position-vertical:absolute;mso-position-vertical-relative:text;mso-width-percent:0;mso-height-percent:0;mso-width-relative:margin;mso-height-relative:margin;v-text-anchor:top" o:gfxdata="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" stroked="f">
-                <v:textbox>
-                  <w:txbxContent>
-                    <w:p>
-                      <w:pPr>
-                        <w:adjustRightInd w:val="0"/>
-                        <w:snapToGrid w:val="0"/>
-                        <w:rPr>
-                          <w:rFonts w:hint="eastAsia"/>
-                          <w:sz w:val="16"/>
-                          <w:szCs w:val="16"/>
-                        </w:rPr>
-                      </w:pPr>
-                      <w:r>
-                        <w:rPr>
-                          <w:sz w:val="16"/>
-                          <w:szCs w:val="16"/>
-                        </w:rPr>
-                        <w:t>abort_done</w:t>
-                      </w:r>
-                      <w:r>
-                        <w:rPr>
-                          <w:rFonts w:hint="eastAsia"/>
-                          <w:sz w:val="16"/>
-                          <w:szCs w:val="16"/>
-                        </w:rPr>
-                        <w:t>中断</w:t>
-                      </w:r>
-                    </w:p>
-                    <w:p>
-                      <w:pPr>
-                        <w:adjustRightInd w:val="0"/>
-                        <w:snapToGrid w:val="0"/>
-                        <w:rPr>
-                          <w:rFonts w:hint="eastAsia"/>
-                          <w:sz w:val="16"/>
-                          <w:szCs w:val="16"/>
-                        </w:rPr>
-                      </w:pPr>
-                      <w:r>
-                        <w:rPr>
-                          <w:rFonts w:hint="eastAsia"/>
-                          <w:sz w:val="16"/>
-                          <w:szCs w:val="16"/>
-                        </w:rPr>
-                        <w:t>t</w:t>
-                      </w:r>
-                      <w:r>
-                        <w:rPr>
-                          <w:sz w:val="16"/>
-                          <w:szCs w:val="16"/>
-                        </w:rPr>
-                        <w:t>x_preemt_en=</w:t>
-                      </w:r>
-                      <w:r>
-                        <w:rPr>
-                          <w:sz w:val="16"/>
-                          <w:szCs w:val="16"/>
-                        </w:rPr>
-                        <w:t>0</w:t>
                       </w:r>
                     </w:p>
                   </w:txbxContent>
@@ -8084,6 +7981,7 @@
     <w:lsdException w:name="HTML Sample" w:semiHidden="1" w:unhideWhenUsed="1"/>
     <w:lsdException w:name="HTML Typewriter" w:semiHidden="1" w:unhideWhenUsed="1"/>
     <w:lsdException w:name="HTML Variable" w:semiHidden="1" w:unhideWhenUsed="1"/>
+    <w:lsdException w:name="Normal Table" w:semiHidden="1" w:unhideWhenUsed="1"/>
     <w:lsdException w:name="annotation subject" w:semiHidden="1" w:unhideWhenUsed="1"/>
     <w:lsdException w:name="No List" w:semiHidden="1" w:unhideWhenUsed="1"/>
     <w:lsdException w:name="Outline List 1" w:semiHidden="1" w:unhideWhenUsed="1"/>
@@ -8130,8 +8028,10 @@
     <w:lsdException w:name="Table Subtle 2" w:semiHidden="1" w:unhideWhenUsed="1"/>
     <w:lsdException w:name="Table Web 1" w:semiHidden="1" w:unhideWhenUsed="1"/>
     <w:lsdException w:name="Table Web 2" w:semiHidden="1" w:unhideWhenUsed="1"/>
+    <w:lsdException w:name="Table Web 3" w:semiHidden="1" w:unhideWhenUsed="1"/>
     <w:lsdException w:name="Balloon Text" w:semiHidden="1" w:unhideWhenUsed="1"/>
     <w:lsdException w:name="Table Grid" w:uiPriority="59"/>
+    <w:lsdException w:name="Table Theme" w:semiHidden="1" w:unhideWhenUsed="1"/>
     <w:lsdException w:name="Placeholder Text" w:semiHidden="1"/>
     <w:lsdException w:name="No Spacing" w:uiPriority="1" w:qFormat="1"/>
     <w:lsdException w:name="Light Shading" w:uiPriority="60"/>

</xml_diff>